<commit_message>
Laboratorio 4 – Entrega final”
</commit_message>
<xml_diff>
--- a/Docs/Observaciones-Lab 4.docx
+++ b/Docs/Observaciones-Lab 4.docx
@@ -1,10 +1,10 @@
 
 <file path=word/document.xml><?xml version="1.0" encoding="utf-8"?>
-<w:document xmlns:wpc="http://schemas.microsoft.com/office/word/2010/wordprocessingCanvas" xmlns:cx="http://schemas.microsoft.com/office/drawing/2014/chartex" xmlns:cx1="http://schemas.microsoft.com/office/drawing/2015/9/8/chartex" xmlns:cx2="http://schemas.microsoft.com/office/drawing/2015/10/21/chartex" xmlns:cx3="http://schemas.microsoft.com/office/drawing/2016/5/9/chartex" xmlns:cx4="http://schemas.microsoft.com/office/drawing/2016/5/10/chartex" xmlns:cx5="http://schemas.microsoft.com/office/drawing/2016/5/11/chartex" xmlns:cx6="http://schemas.microsoft.com/office/drawing/2016/5/12/chartex" xmlns:cx7="http://schemas.microsoft.com/office/drawing/2016/5/13/chartex" xmlns:cx8="http://schemas.microsoft.com/office/drawing/2016/5/14/chartex" xmlns:mc="http://schemas.openxmlformats.org/markup-compatibility/2006" xmlns:aink="http://schemas.microsoft.com/office/drawing/2016/ink" xmlns:am3d="http://schemas.microsoft.com/office/drawing/2017/model3d" xmlns:o="urn:schemas-microsoft-com:office:office" xmlns:r="http://schemas.openxmlformats.org/officeDocument/2006/relationships" xmlns:m="http://schemas.openxmlformats.org/officeDocument/2006/math" xmlns:v="urn:schemas-microsoft-com:vml" xmlns:wp14="http://schemas.microsoft.com/office/word/2010/wordprocessingDrawing" xmlns:wp="http://schemas.openxmlformats.org/drawingml/2006/wordprocessingDrawing" xmlns:w10="urn:schemas-microsoft-com:office:word" xmlns:w="http://schemas.openxmlformats.org/wordprocessingml/2006/main" xmlns:w14="http://schemas.microsoft.com/office/word/2010/wordml" xmlns:w15="http://schemas.microsoft.com/office/word/2012/wordml" xmlns:w16cex="http://schemas.microsoft.com/office/word/2018/wordml/cex" xmlns:w16cid="http://schemas.microsoft.com/office/word/2016/wordml/cid" xmlns:w16="http://schemas.microsoft.com/office/word/2018/wordml" xmlns:w16sdtdh="http://schemas.microsoft.com/office/word/2020/wordml/sdtdatahash" xmlns:w16se="http://schemas.microsoft.com/office/word/2015/wordml/symex" xmlns:wpg="http://schemas.microsoft.com/office/word/2010/wordprocessingGroup" xmlns:wpi="http://schemas.microsoft.com/office/word/2010/wordprocessingInk" xmlns:wne="http://schemas.microsoft.com/office/word/2006/wordml" xmlns:wps="http://schemas.microsoft.com/office/word/2010/wordprocessingShape" mc:Ignorable="w14 w15 w16se w16cid w16 w16cex w16sdtdh wp14">
+<w:document xmlns:wpc="http://schemas.microsoft.com/office/word/2010/wordprocessingCanvas" xmlns:cx="http://schemas.microsoft.com/office/drawing/2014/chartex" xmlns:mc="http://schemas.openxmlformats.org/markup-compatibility/2006" xmlns:o="urn:schemas-microsoft-com:office:office" xmlns:r="http://schemas.openxmlformats.org/officeDocument/2006/relationships" xmlns:m="http://schemas.openxmlformats.org/officeDocument/2006/math" xmlns:v="urn:schemas-microsoft-com:vml" xmlns:wp14="http://schemas.microsoft.com/office/word/2010/wordprocessingDrawing" xmlns:wp="http://schemas.openxmlformats.org/drawingml/2006/wordprocessingDrawing" xmlns:w10="urn:schemas-microsoft-com:office:word" xmlns:w="http://schemas.openxmlformats.org/wordprocessingml/2006/main" xmlns:w14="http://schemas.microsoft.com/office/word/2010/wordml" xmlns:w15="http://schemas.microsoft.com/office/word/2012/wordml" xmlns:w16se="http://schemas.microsoft.com/office/word/2015/wordml/symex" xmlns:wpg="http://schemas.microsoft.com/office/word/2010/wordprocessingGroup" xmlns:wpi="http://schemas.microsoft.com/office/word/2010/wordprocessingInk" xmlns:wne="http://schemas.microsoft.com/office/word/2006/wordml" xmlns:wps="http://schemas.microsoft.com/office/word/2010/wordprocessingShape" mc:Ignorable="w14 w15 w16se wp14">
   <w:body>
     <w:p>
       <w:pPr>
-        <w:pStyle w:val="Title"/>
+        <w:pStyle w:val="Ttulo"/>
         <w:jc w:val="center"/>
         <w:rPr>
           <w:noProof w:val="0"/>
@@ -33,14 +33,23 @@
           <w:noProof w:val="0"/>
           <w:lang w:val="es-419"/>
         </w:rPr>
-        <w:t xml:space="preserve">Estudiante </w:t>
-      </w:r>
+        <w:t xml:space="preserve">DIEGO ALEJANDRO GONZALEZ VARGAS </w:t>
+      </w:r>
+      <w:proofErr w:type="spellStart"/>
       <w:r>
         <w:rPr>
           <w:noProof w:val="0"/>
           <w:lang w:val="es-419"/>
         </w:rPr>
-        <w:t>1 Cod XXXX</w:t>
+        <w:t>Cod</w:t>
+      </w:r>
+      <w:proofErr w:type="spellEnd"/>
+      <w:r>
+        <w:rPr>
+          <w:noProof w:val="0"/>
+          <w:lang w:val="es-419"/>
+        </w:rPr>
+        <w:t>: 202110240</w:t>
       </w:r>
     </w:p>
     <w:p>
@@ -49,7 +58,7 @@
         <w:jc w:val="right"/>
         <w:rPr>
           <w:noProof w:val="0"/>
-          <w:lang w:val="es-419"/>
+          <w:lang w:val="es-ES"/>
         </w:rPr>
       </w:pPr>
       <w:r>
@@ -57,19 +66,35 @@
           <w:noProof w:val="0"/>
           <w:lang w:val="es-419"/>
         </w:rPr>
-        <w:t xml:space="preserve">Estudiante </w:t>
-      </w:r>
+        <w:t xml:space="preserve">SEBASTIAN GUERRERO RIOS </w:t>
+      </w:r>
+      <w:proofErr w:type="spellStart"/>
       <w:r>
         <w:rPr>
           <w:noProof w:val="0"/>
           <w:lang w:val="es-419"/>
         </w:rPr>
-        <w:t>2 Cod XXXX</w:t>
+        <w:t>Cod</w:t>
+      </w:r>
+      <w:proofErr w:type="spellEnd"/>
+      <w:r>
+        <w:rPr>
+          <w:noProof w:val="0"/>
+          <w:lang w:val="es-419"/>
+        </w:rPr>
+        <w:t xml:space="preserve">: </w:t>
+      </w:r>
+      <w:r>
+        <w:rPr>
+          <w:noProof w:val="0"/>
+          <w:lang w:val="es-419"/>
+        </w:rPr>
+        <w:t>202021249</w:t>
       </w:r>
     </w:p>
     <w:p>
       <w:pPr>
-        <w:pStyle w:val="Heading1"/>
+        <w:pStyle w:val="Ttulo1"/>
         <w:rPr>
           <w:b/>
           <w:bCs/>
@@ -96,7 +121,7 @@
     </w:p>
     <w:tbl>
       <w:tblPr>
-        <w:tblStyle w:val="GridTable2"/>
+        <w:tblStyle w:val="Tabladecuadrcula2"/>
         <w:tblW w:w="3694" w:type="pct"/>
         <w:jc w:val="center"/>
         <w:tblLook w:val="04A0" w:firstRow="1" w:lastRow="0" w:firstColumn="1" w:lastColumn="0" w:noHBand="0" w:noVBand="1"/>
@@ -229,6 +254,14 @@
                 <w:lang w:val="es-419"/>
               </w:rPr>
             </w:pPr>
+            <w:r>
+              <w:rPr>
+                <w:rFonts w:ascii="Dax-Regular" w:hAnsi="Dax-Regular"/>
+                <w:noProof w:val="0"/>
+                <w:lang w:val="es-419"/>
+              </w:rPr>
+              <w:t>Intel(R) Core(TM) i7-7500U CPU @ 2.70GHz   2.90 GHz</w:t>
+            </w:r>
           </w:p>
         </w:tc>
         <w:tc>
@@ -242,9 +275,22 @@
               <w:rPr>
                 <w:rFonts w:ascii="Dax-Regular" w:hAnsi="Dax-Regular"/>
                 <w:noProof w:val="0"/>
-                <w:lang w:val="es-419"/>
-              </w:rPr>
-            </w:pPr>
+              </w:rPr>
+            </w:pPr>
+            <w:r>
+              <w:rPr>
+                <w:rFonts w:ascii="Dax-Regular" w:hAnsi="Dax-Regular"/>
+                <w:noProof w:val="0"/>
+              </w:rPr>
+              <w:t>I</w:t>
+            </w:r>
+            <w:r>
+              <w:rPr>
+                <w:rFonts w:ascii="Dax-Regular" w:hAnsi="Dax-Regular"/>
+                <w:noProof w:val="0"/>
+              </w:rPr>
+              <w:t>ntel(R) Core(TM) i7-6700 CPU @ 3.40GHz   3.40 GHz</w:t>
+            </w:r>
           </w:p>
         </w:tc>
       </w:tr>
@@ -290,6 +336,14 @@
                 <w:lang w:val="es-419"/>
               </w:rPr>
             </w:pPr>
+            <w:r>
+              <w:rPr>
+                <w:rFonts w:ascii="Dax-Regular" w:hAnsi="Dax-Regular"/>
+                <w:noProof w:val="0"/>
+                <w:lang w:val="es-419"/>
+              </w:rPr>
+              <w:t>8,00 GB</w:t>
+            </w:r>
           </w:p>
         </w:tc>
         <w:tc>
@@ -306,6 +360,14 @@
                 <w:lang w:val="es-419"/>
               </w:rPr>
             </w:pPr>
+            <w:r>
+              <w:rPr>
+                <w:rFonts w:ascii="Dax-Regular" w:hAnsi="Dax-Regular"/>
+                <w:noProof w:val="0"/>
+                <w:lang w:val="es-419"/>
+              </w:rPr>
+              <w:t>8,00 GB</w:t>
+            </w:r>
           </w:p>
         </w:tc>
       </w:tr>
@@ -352,6 +414,14 @@
                 <w:lang w:val="es-419"/>
               </w:rPr>
             </w:pPr>
+            <w:r>
+              <w:rPr>
+                <w:rFonts w:ascii="Dax-Regular" w:hAnsi="Dax-Regular"/>
+                <w:noProof w:val="0"/>
+                <w:lang w:val="es-419"/>
+              </w:rPr>
+              <w:t>Windows 10 –x64 bits</w:t>
+            </w:r>
           </w:p>
         </w:tc>
         <w:tc>
@@ -369,13 +439,21 @@
                 <w:lang w:val="es-419"/>
               </w:rPr>
             </w:pPr>
+            <w:r>
+              <w:rPr>
+                <w:rFonts w:ascii="Dax-Regular" w:hAnsi="Dax-Regular"/>
+                <w:noProof w:val="0"/>
+                <w:lang w:val="es-419"/>
+              </w:rPr>
+              <w:t>Windows 10</w:t>
+            </w:r>
           </w:p>
         </w:tc>
       </w:tr>
     </w:tbl>
     <w:p>
       <w:pPr>
-        <w:pStyle w:val="Caption"/>
+        <w:pStyle w:val="Descripcin"/>
         <w:jc w:val="center"/>
         <w:rPr>
           <w:lang w:val="es-419"/>
@@ -428,7 +506,7 @@
     </w:p>
     <w:p>
       <w:pPr>
-        <w:pStyle w:val="Heading1"/>
+        <w:pStyle w:val="Ttulo1"/>
         <w:rPr>
           <w:b/>
           <w:bCs/>
@@ -448,7 +526,7 @@
     </w:p>
     <w:p>
       <w:pPr>
-        <w:pStyle w:val="Heading2"/>
+        <w:pStyle w:val="Ttulo2"/>
         <w:rPr>
           <w:b/>
           <w:bCs/>
@@ -472,12 +550,12 @@
         <w:tblLook w:val="04A0" w:firstRow="1" w:lastRow="0" w:firstColumn="1" w:lastColumn="0" w:noHBand="0" w:noVBand="1"/>
       </w:tblPr>
       <w:tblGrid>
-        <w:gridCol w:w="2067"/>
-        <w:gridCol w:w="2349"/>
-        <w:gridCol w:w="1457"/>
-        <w:gridCol w:w="1095"/>
-        <w:gridCol w:w="1150"/>
-        <w:gridCol w:w="1242"/>
+        <w:gridCol w:w="1956"/>
+        <w:gridCol w:w="2232"/>
+        <w:gridCol w:w="1549"/>
+        <w:gridCol w:w="1067"/>
+        <w:gridCol w:w="1294"/>
+        <w:gridCol w:w="1262"/>
       </w:tblGrid>
       <w:tr>
         <w:trPr>
@@ -729,7 +807,7 @@
                 <w:rFonts w:ascii="Dax-Regular" w:eastAsia="Times New Roman" w:hAnsi="Dax-Regular" w:cs="Calibri"/>
                 <w:color w:val="000000"/>
               </w:rPr>
-              <w:t>0.50%</w:t>
+              <w:t>small</w:t>
             </w:r>
           </w:p>
         </w:tc>
@@ -755,6 +833,13 @@
                 <w:color w:val="000000"/>
               </w:rPr>
             </w:pPr>
+            <w:r>
+              <w:rPr>
+                <w:rFonts w:ascii="Dax-Regular" w:eastAsia="Times New Roman" w:hAnsi="Dax-Regular" w:cs="Calibri"/>
+                <w:color w:val="000000"/>
+              </w:rPr>
+              <w:t>768</w:t>
+            </w:r>
           </w:p>
         </w:tc>
         <w:tc>
@@ -778,6 +863,13 @@
                 <w:color w:val="000000"/>
               </w:rPr>
             </w:pPr>
+            <w:r>
+              <w:rPr>
+                <w:rFonts w:ascii="Dax-Regular" w:eastAsia="Times New Roman" w:hAnsi="Dax-Regular" w:cs="Calibri"/>
+                <w:color w:val="000000"/>
+              </w:rPr>
+              <w:t>390.625</w:t>
+            </w:r>
           </w:p>
         </w:tc>
         <w:tc>
@@ -801,6 +893,13 @@
                 <w:color w:val="000000"/>
               </w:rPr>
             </w:pPr>
+            <w:r>
+              <w:rPr>
+                <w:rFonts w:ascii="Dax-Regular" w:eastAsia="Times New Roman" w:hAnsi="Dax-Regular" w:cs="Calibri"/>
+                <w:color w:val="000000"/>
+              </w:rPr>
+              <w:t>31.25</w:t>
+            </w:r>
           </w:p>
         </w:tc>
         <w:tc>
@@ -824,6 +923,13 @@
                 <w:color w:val="000000"/>
               </w:rPr>
             </w:pPr>
+            <w:r>
+              <w:rPr>
+                <w:rFonts w:ascii="Dax-Regular" w:eastAsia="Times New Roman" w:hAnsi="Dax-Regular" w:cs="Calibri"/>
+                <w:color w:val="000000"/>
+              </w:rPr>
+              <w:t>31.25</w:t>
+            </w:r>
           </w:p>
         </w:tc>
         <w:tc>
@@ -847,6 +953,13 @@
                 <w:color w:val="000000"/>
               </w:rPr>
             </w:pPr>
+            <w:r>
+              <w:rPr>
+                <w:rFonts w:ascii="Dax-Regular" w:eastAsia="Times New Roman" w:hAnsi="Dax-Regular" w:cs="Calibri"/>
+                <w:color w:val="000000"/>
+              </w:rPr>
+              <w:t>31.25</w:t>
+            </w:r>
           </w:p>
         </w:tc>
       </w:tr>
@@ -881,7 +994,14 @@
                 <w:rFonts w:ascii="Dax-Regular" w:eastAsia="Times New Roman" w:hAnsi="Dax-Regular" w:cs="Calibri"/>
                 <w:color w:val="000000"/>
               </w:rPr>
-              <w:t>100.00%</w:t>
+              <w:t>10</w:t>
+            </w:r>
+            <w:r>
+              <w:rPr>
+                <w:rFonts w:ascii="Dax-Regular" w:eastAsia="Times New Roman" w:hAnsi="Dax-Regular" w:cs="Calibri"/>
+                <w:color w:val="000000"/>
+              </w:rPr>
+              <w:t>.00%</w:t>
             </w:r>
           </w:p>
         </w:tc>
@@ -907,6 +1027,13 @@
                 <w:color w:val="000000"/>
               </w:rPr>
             </w:pPr>
+            <w:r>
+              <w:rPr>
+                <w:rFonts w:ascii="Dax-Regular" w:eastAsia="Times New Roman" w:hAnsi="Dax-Regular" w:cs="Calibri"/>
+                <w:color w:val="000000"/>
+              </w:rPr>
+              <w:t>15000</w:t>
+            </w:r>
           </w:p>
         </w:tc>
         <w:tc>
@@ -930,6 +1057,13 @@
                 <w:color w:val="000000"/>
               </w:rPr>
             </w:pPr>
+            <w:r>
+              <w:rPr>
+                <w:rFonts w:ascii="Dax-Regular" w:eastAsia="Times New Roman" w:hAnsi="Dax-Regular" w:cs="Calibri"/>
+                <w:color w:val="000000"/>
+              </w:rPr>
+              <w:t>151328.125</w:t>
+            </w:r>
           </w:p>
         </w:tc>
         <w:tc>
@@ -953,6 +1087,13 @@
                 <w:color w:val="000000"/>
               </w:rPr>
             </w:pPr>
+            <w:r>
+              <w:rPr>
+                <w:rFonts w:ascii="Dax-Regular" w:eastAsia="Times New Roman" w:hAnsi="Dax-Regular" w:cs="Calibri"/>
+                <w:color w:val="000000"/>
+              </w:rPr>
+              <w:t>765.5</w:t>
+            </w:r>
           </w:p>
         </w:tc>
         <w:tc>
@@ -976,6 +1117,13 @@
                 <w:color w:val="000000"/>
               </w:rPr>
             </w:pPr>
+            <w:r>
+              <w:rPr>
+                <w:rFonts w:ascii="Dax-Regular" w:eastAsia="Times New Roman" w:hAnsi="Dax-Regular" w:cs="Calibri"/>
+                <w:color w:val="000000"/>
+              </w:rPr>
+              <w:t>2921.875</w:t>
+            </w:r>
           </w:p>
         </w:tc>
         <w:tc>
@@ -999,13 +1147,20 @@
                 <w:color w:val="000000"/>
               </w:rPr>
             </w:pPr>
+            <w:r>
+              <w:rPr>
+                <w:rFonts w:ascii="Dax-Regular" w:eastAsia="Times New Roman" w:hAnsi="Dax-Regular" w:cs="Calibri"/>
+                <w:color w:val="000000"/>
+              </w:rPr>
+              <w:t>546.875</w:t>
+            </w:r>
           </w:p>
         </w:tc>
       </w:tr>
     </w:tbl>
     <w:p>
       <w:pPr>
-        <w:pStyle w:val="Caption"/>
+        <w:pStyle w:val="Descripcin"/>
         <w:jc w:val="center"/>
         <w:rPr>
           <w:lang w:val="es-419"/>
@@ -1060,12 +1215,12 @@
         <w:tblLook w:val="04A0" w:firstRow="1" w:lastRow="0" w:firstColumn="1" w:lastColumn="0" w:noHBand="0" w:noVBand="1"/>
       </w:tblPr>
       <w:tblGrid>
-        <w:gridCol w:w="2033"/>
-        <w:gridCol w:w="2451"/>
-        <w:gridCol w:w="1440"/>
-        <w:gridCol w:w="1078"/>
-        <w:gridCol w:w="1133"/>
-        <w:gridCol w:w="1225"/>
+        <w:gridCol w:w="1878"/>
+        <w:gridCol w:w="2284"/>
+        <w:gridCol w:w="1392"/>
+        <w:gridCol w:w="1239"/>
+        <w:gridCol w:w="1338"/>
+        <w:gridCol w:w="1229"/>
       </w:tblGrid>
       <w:tr>
         <w:trPr>
@@ -1317,7 +1472,7 @@
                 <w:rFonts w:ascii="Dax-Regular" w:eastAsia="Times New Roman" w:hAnsi="Dax-Regular" w:cs="Calibri"/>
                 <w:color w:val="000000"/>
               </w:rPr>
-              <w:t>0.50%</w:t>
+              <w:t>Small</w:t>
             </w:r>
           </w:p>
         </w:tc>
@@ -1343,6 +1498,13 @@
                 <w:color w:val="000000"/>
               </w:rPr>
             </w:pPr>
+            <w:r>
+              <w:rPr>
+                <w:rFonts w:ascii="Dax-Regular" w:eastAsia="Times New Roman" w:hAnsi="Dax-Regular" w:cs="Calibri"/>
+                <w:color w:val="000000"/>
+              </w:rPr>
+              <w:t>768</w:t>
+            </w:r>
           </w:p>
         </w:tc>
         <w:tc>
@@ -1366,6 +1528,13 @@
                 <w:color w:val="000000"/>
               </w:rPr>
             </w:pPr>
+            <w:r>
+              <w:rPr>
+                <w:rFonts w:ascii="Dax-Regular" w:eastAsia="Times New Roman" w:hAnsi="Dax-Regular" w:cs="Calibri"/>
+                <w:color w:val="000000"/>
+              </w:rPr>
+              <w:t>22744.79</w:t>
+            </w:r>
           </w:p>
         </w:tc>
         <w:tc>
@@ -1389,6 +1558,13 @@
                 <w:color w:val="000000"/>
               </w:rPr>
             </w:pPr>
+            <w:r>
+              <w:rPr>
+                <w:rFonts w:ascii="Dax-Regular" w:eastAsia="Times New Roman" w:hAnsi="Dax-Regular" w:cs="Calibri"/>
+                <w:color w:val="000000"/>
+              </w:rPr>
+              <w:t>1177.0</w:t>
+            </w:r>
           </w:p>
         </w:tc>
         <w:tc>
@@ -1412,6 +1588,13 @@
                 <w:color w:val="000000"/>
               </w:rPr>
             </w:pPr>
+            <w:r>
+              <w:rPr>
+                <w:rFonts w:ascii="Dax-Regular" w:eastAsia="Times New Roman" w:hAnsi="Dax-Regular" w:cs="Calibri"/>
+                <w:color w:val="000000"/>
+              </w:rPr>
+              <w:t>1026.04</w:t>
+            </w:r>
           </w:p>
         </w:tc>
         <w:tc>
@@ -1435,6 +1618,13 @@
                 <w:color w:val="000000"/>
               </w:rPr>
             </w:pPr>
+            <w:r>
+              <w:rPr>
+                <w:rFonts w:ascii="Dax-Regular" w:eastAsia="Times New Roman" w:hAnsi="Dax-Regular" w:cs="Calibri"/>
+                <w:color w:val="000000"/>
+              </w:rPr>
+              <w:t>140.625</w:t>
+            </w:r>
           </w:p>
         </w:tc>
       </w:tr>
@@ -1469,7 +1659,14 @@
                 <w:rFonts w:ascii="Dax-Regular" w:eastAsia="Times New Roman" w:hAnsi="Dax-Regular" w:cs="Calibri"/>
                 <w:color w:val="000000"/>
               </w:rPr>
-              <w:t>100.00%</w:t>
+              <w:t>3.33</w:t>
+            </w:r>
+            <w:r>
+              <w:rPr>
+                <w:rFonts w:ascii="Dax-Regular" w:eastAsia="Times New Roman" w:hAnsi="Dax-Regular" w:cs="Calibri"/>
+                <w:color w:val="000000"/>
+              </w:rPr>
+              <w:t>%</w:t>
             </w:r>
           </w:p>
         </w:tc>
@@ -1495,6 +1692,13 @@
                 <w:color w:val="000000"/>
               </w:rPr>
             </w:pPr>
+            <w:r>
+              <w:rPr>
+                <w:rFonts w:ascii="Dax-Regular" w:eastAsia="Times New Roman" w:hAnsi="Dax-Regular" w:cs="Calibri"/>
+                <w:color w:val="000000"/>
+              </w:rPr>
+              <w:t>5000</w:t>
+            </w:r>
           </w:p>
         </w:tc>
         <w:tc>
@@ -1518,6 +1722,30 @@
                 <w:color w:val="000000"/>
               </w:rPr>
             </w:pPr>
+            <w:r>
+              <w:rPr>
+                <w:rFonts w:ascii="Dax-Regular" w:eastAsia="Times New Roman" w:hAnsi="Dax-Regular" w:cs="Calibri"/>
+                <w:color w:val="000000"/>
+              </w:rPr>
+              <w:t>NO ORDENO</w:t>
+            </w:r>
+          </w:p>
+          <w:p>
+            <w:pPr>
+              <w:spacing w:after="0" w:line="240" w:lineRule="auto"/>
+              <w:jc w:val="center"/>
+              <w:rPr>
+                <w:rFonts w:ascii="Dax-Regular" w:eastAsia="Times New Roman" w:hAnsi="Dax-Regular" w:cs="Calibri"/>
+                <w:color w:val="000000"/>
+              </w:rPr>
+            </w:pPr>
+            <w:r>
+              <w:rPr>
+                <w:rFonts w:ascii="Dax-Regular" w:eastAsia="Times New Roman" w:hAnsi="Dax-Regular" w:cs="Calibri"/>
+                <w:color w:val="000000"/>
+              </w:rPr>
+              <w:t>(+30MIN)</w:t>
+            </w:r>
           </w:p>
         </w:tc>
         <w:tc>
@@ -1541,6 +1769,13 @@
                 <w:color w:val="000000"/>
               </w:rPr>
             </w:pPr>
+            <w:r>
+              <w:rPr>
+                <w:rFonts w:ascii="Dax-Regular" w:eastAsia="Times New Roman" w:hAnsi="Dax-Regular" w:cs="Calibri"/>
+                <w:color w:val="000000"/>
+              </w:rPr>
+              <w:t>80411.46</w:t>
+            </w:r>
           </w:p>
         </w:tc>
         <w:tc>
@@ -1564,6 +1799,13 @@
                 <w:color w:val="000000"/>
               </w:rPr>
             </w:pPr>
+            <w:r>
+              <w:rPr>
+                <w:rFonts w:ascii="Dax-Regular" w:eastAsia="Times New Roman" w:hAnsi="Dax-Regular" w:cs="Calibri"/>
+                <w:color w:val="000000"/>
+              </w:rPr>
+              <w:t>107083.33</w:t>
+            </w:r>
           </w:p>
         </w:tc>
         <w:tc>
@@ -1587,13 +1829,20 @@
                 <w:color w:val="000000"/>
               </w:rPr>
             </w:pPr>
+            <w:r>
+              <w:rPr>
+                <w:rFonts w:ascii="Dax-Regular" w:eastAsia="Times New Roman" w:hAnsi="Dax-Regular" w:cs="Calibri"/>
+                <w:color w:val="000000"/>
+              </w:rPr>
+              <w:t>5979.33</w:t>
+            </w:r>
           </w:p>
         </w:tc>
       </w:tr>
     </w:tbl>
     <w:p>
       <w:pPr>
-        <w:pStyle w:val="Caption"/>
+        <w:pStyle w:val="Descripcin"/>
         <w:ind w:left="360"/>
         <w:rPr>
           <w:lang w:val="es-419"/>
@@ -1644,15 +1893,15 @@
     </w:p>
     <w:tbl>
       <w:tblPr>
-        <w:tblStyle w:val="GridTable2-Accent3"/>
+        <w:tblStyle w:val="Tabladecuadrcula2-nfasis3"/>
         <w:tblW w:w="0" w:type="auto"/>
         <w:jc w:val="center"/>
         <w:tblLook w:val="04A0" w:firstRow="1" w:lastRow="0" w:firstColumn="1" w:lastColumn="0" w:noHBand="0" w:noVBand="1"/>
       </w:tblPr>
       <w:tblGrid>
-        <w:gridCol w:w="1439"/>
-        <w:gridCol w:w="2226"/>
-        <w:gridCol w:w="3065"/>
+        <w:gridCol w:w="1413"/>
+        <w:gridCol w:w="2242"/>
+        <w:gridCol w:w="3061"/>
       </w:tblGrid>
       <w:tr>
         <w:trPr>
@@ -1789,6 +2038,13 @@
                 <w:lang w:val="es-419"/>
               </w:rPr>
             </w:pPr>
+            <w:r>
+              <w:rPr>
+                <w:rFonts w:ascii="Dax-Regular" w:hAnsi="Dax-Regular"/>
+                <w:lang w:val="es-419"/>
+              </w:rPr>
+              <w:t>151328.125</w:t>
+            </w:r>
           </w:p>
         </w:tc>
         <w:tc>
@@ -1804,6 +2060,13 @@
                 <w:lang w:val="es-419"/>
               </w:rPr>
             </w:pPr>
+            <w:r>
+              <w:rPr>
+                <w:rFonts w:ascii="Dax-Regular" w:hAnsi="Dax-Regular"/>
+                <w:lang w:val="es-419"/>
+              </w:rPr>
+              <w:t>NO ORDENA(+30min)</w:t>
+            </w:r>
           </w:p>
         </w:tc>
       </w:tr>
@@ -1857,6 +2120,13 @@
                 <w:lang w:val="es-419"/>
               </w:rPr>
             </w:pPr>
+            <w:r>
+              <w:rPr>
+                <w:rFonts w:ascii="Dax-Regular" w:hAnsi="Dax-Regular"/>
+                <w:lang w:val="es-419"/>
+              </w:rPr>
+              <w:t>765.5</w:t>
+            </w:r>
           </w:p>
         </w:tc>
         <w:tc>
@@ -1872,6 +2142,13 @@
                 <w:lang w:val="es-419"/>
               </w:rPr>
             </w:pPr>
+            <w:r>
+              <w:rPr>
+                <w:rFonts w:ascii="Dax-Regular" w:hAnsi="Dax-Regular"/>
+                <w:lang w:val="es-419"/>
+              </w:rPr>
+              <w:t>80411.46</w:t>
+            </w:r>
           </w:p>
         </w:tc>
       </w:tr>
@@ -1922,6 +2199,13 @@
                 <w:lang w:val="es-419"/>
               </w:rPr>
             </w:pPr>
+            <w:r>
+              <w:rPr>
+                <w:rFonts w:ascii="Dax-Regular" w:hAnsi="Dax-Regular"/>
+                <w:lang w:val="es-419"/>
+              </w:rPr>
+              <w:t>546.875</w:t>
+            </w:r>
           </w:p>
         </w:tc>
         <w:tc>
@@ -1938,6 +2222,13 @@
                 <w:lang w:val="es-419"/>
               </w:rPr>
             </w:pPr>
+            <w:r>
+              <w:rPr>
+                <w:rFonts w:ascii="Dax-Regular" w:hAnsi="Dax-Regular"/>
+                <w:lang w:val="es-419"/>
+              </w:rPr>
+              <w:t>5979.33</w:t>
+            </w:r>
           </w:p>
         </w:tc>
       </w:tr>
@@ -1988,6 +2279,13 @@
                 <w:lang w:val="es-419"/>
               </w:rPr>
             </w:pPr>
+            <w:r>
+              <w:rPr>
+                <w:rFonts w:ascii="Dax-Regular" w:hAnsi="Dax-Regular"/>
+                <w:lang w:val="es-419"/>
+              </w:rPr>
+              <w:t>2921.875</w:t>
+            </w:r>
           </w:p>
         </w:tc>
         <w:tc>
@@ -2004,13 +2302,20 @@
                 <w:lang w:val="es-419"/>
               </w:rPr>
             </w:pPr>
+            <w:r>
+              <w:rPr>
+                <w:rFonts w:ascii="Dax-Regular" w:hAnsi="Dax-Regular"/>
+                <w:lang w:val="es-419"/>
+              </w:rPr>
+              <w:t>107083.33</w:t>
+            </w:r>
           </w:p>
         </w:tc>
       </w:tr>
     </w:tbl>
     <w:p>
       <w:pPr>
-        <w:pStyle w:val="Caption"/>
+        <w:pStyle w:val="Descripcin"/>
         <w:jc w:val="center"/>
         <w:rPr>
           <w:rFonts w:ascii="Dax-Regular" w:hAnsi="Dax-Regular"/>
@@ -2062,7 +2367,7 @@
     </w:p>
     <w:p>
       <w:pPr>
-        <w:pStyle w:val="Heading1"/>
+        <w:pStyle w:val="Ttulo1"/>
         <w:rPr>
           <w:b/>
           <w:bCs/>
@@ -2082,7 +2387,7 @@
     </w:p>
     <w:p>
       <w:pPr>
-        <w:pStyle w:val="Heading2"/>
+        <w:pStyle w:val="Ttulo2"/>
         <w:rPr>
           <w:b/>
           <w:bCs/>
@@ -2106,12 +2411,12 @@
         <w:tblLook w:val="04A0" w:firstRow="1" w:lastRow="0" w:firstColumn="1" w:lastColumn="0" w:noHBand="0" w:noVBand="1"/>
       </w:tblPr>
       <w:tblGrid>
-        <w:gridCol w:w="2067"/>
-        <w:gridCol w:w="2349"/>
-        <w:gridCol w:w="1457"/>
-        <w:gridCol w:w="1095"/>
-        <w:gridCol w:w="1150"/>
+        <w:gridCol w:w="1989"/>
+        <w:gridCol w:w="2271"/>
+        <w:gridCol w:w="1499"/>
+        <w:gridCol w:w="1145"/>
         <w:gridCol w:w="1242"/>
+        <w:gridCol w:w="1214"/>
       </w:tblGrid>
       <w:tr>
         <w:trPr>
@@ -2363,7 +2668,7 @@
                 <w:rFonts w:ascii="Dax-Regular" w:eastAsia="Times New Roman" w:hAnsi="Dax-Regular" w:cs="Calibri"/>
                 <w:color w:val="000000"/>
               </w:rPr>
-              <w:t>0.50%</w:t>
+              <w:t>Small</w:t>
             </w:r>
           </w:p>
         </w:tc>
@@ -2389,6 +2694,13 @@
                 <w:color w:val="000000"/>
               </w:rPr>
             </w:pPr>
+            <w:r>
+              <w:rPr>
+                <w:rFonts w:ascii="Dax-Regular" w:eastAsia="Times New Roman" w:hAnsi="Dax-Regular" w:cs="Calibri"/>
+                <w:color w:val="000000"/>
+              </w:rPr>
+              <w:t>768</w:t>
+            </w:r>
           </w:p>
         </w:tc>
         <w:tc>
@@ -2412,6 +2724,13 @@
                 <w:color w:val="000000"/>
               </w:rPr>
             </w:pPr>
+            <w:r>
+              <w:rPr>
+                <w:rFonts w:ascii="Dax-Regular" w:eastAsia="Times New Roman" w:hAnsi="Dax-Regular" w:cs="Calibri"/>
+                <w:color w:val="000000"/>
+              </w:rPr>
+              <w:t>406.25</w:t>
+            </w:r>
           </w:p>
         </w:tc>
         <w:tc>
@@ -2435,6 +2754,13 @@
                 <w:color w:val="000000"/>
               </w:rPr>
             </w:pPr>
+            <w:r>
+              <w:rPr>
+                <w:rFonts w:ascii="Dax-Regular" w:eastAsia="Times New Roman" w:hAnsi="Dax-Regular" w:cs="Calibri"/>
+                <w:color w:val="000000"/>
+              </w:rPr>
+              <w:t>31.25</w:t>
+            </w:r>
           </w:p>
         </w:tc>
         <w:tc>
@@ -2458,6 +2784,13 @@
                 <w:color w:val="000000"/>
               </w:rPr>
             </w:pPr>
+            <w:r>
+              <w:rPr>
+                <w:rFonts w:ascii="Dax-Regular" w:eastAsia="Times New Roman" w:hAnsi="Dax-Regular" w:cs="Calibri"/>
+                <w:color w:val="000000"/>
+              </w:rPr>
+              <w:t>31.25</w:t>
+            </w:r>
           </w:p>
         </w:tc>
         <w:tc>
@@ -2481,6 +2814,13 @@
                 <w:color w:val="000000"/>
               </w:rPr>
             </w:pPr>
+            <w:r>
+              <w:rPr>
+                <w:rFonts w:ascii="Dax-Regular" w:eastAsia="Times New Roman" w:hAnsi="Dax-Regular" w:cs="Calibri"/>
+                <w:color w:val="000000"/>
+              </w:rPr>
+              <w:t>31.25</w:t>
+            </w:r>
           </w:p>
         </w:tc>
       </w:tr>
@@ -2515,7 +2855,7 @@
                 <w:rFonts w:ascii="Dax-Regular" w:eastAsia="Times New Roman" w:hAnsi="Dax-Regular" w:cs="Calibri"/>
                 <w:color w:val="000000"/>
               </w:rPr>
-              <w:t>100.00%</w:t>
+              <w:t>10.00%</w:t>
             </w:r>
           </w:p>
         </w:tc>
@@ -2541,6 +2881,13 @@
                 <w:color w:val="000000"/>
               </w:rPr>
             </w:pPr>
+            <w:r>
+              <w:rPr>
+                <w:rFonts w:ascii="Dax-Regular" w:eastAsia="Times New Roman" w:hAnsi="Dax-Regular" w:cs="Calibri"/>
+                <w:color w:val="000000"/>
+              </w:rPr>
+              <w:t>15008</w:t>
+            </w:r>
           </w:p>
         </w:tc>
         <w:tc>
@@ -2564,6 +2911,13 @@
                 <w:color w:val="000000"/>
               </w:rPr>
             </w:pPr>
+            <w:r>
+              <w:rPr>
+                <w:rFonts w:ascii="Dax-Regular" w:eastAsia="Times New Roman" w:hAnsi="Dax-Regular" w:cs="Calibri"/>
+                <w:color w:val="000000"/>
+              </w:rPr>
+              <w:t>173062.50</w:t>
+            </w:r>
           </w:p>
         </w:tc>
         <w:tc>
@@ -2587,6 +2941,13 @@
                 <w:color w:val="000000"/>
               </w:rPr>
             </w:pPr>
+            <w:r>
+              <w:rPr>
+                <w:rFonts w:ascii="Dax-Regular" w:eastAsia="Times New Roman" w:hAnsi="Dax-Regular" w:cs="Calibri"/>
+                <w:color w:val="000000"/>
+              </w:rPr>
+              <w:t>796.88</w:t>
+            </w:r>
           </w:p>
         </w:tc>
         <w:tc>
@@ -2610,6 +2971,13 @@
                 <w:color w:val="000000"/>
               </w:rPr>
             </w:pPr>
+            <w:r>
+              <w:rPr>
+                <w:rFonts w:ascii="Dax-Regular" w:eastAsia="Times New Roman" w:hAnsi="Dax-Regular" w:cs="Calibri"/>
+                <w:color w:val="000000"/>
+              </w:rPr>
+              <w:t>2921.88</w:t>
+            </w:r>
           </w:p>
         </w:tc>
         <w:tc>
@@ -2633,13 +3001,20 @@
                 <w:color w:val="000000"/>
               </w:rPr>
             </w:pPr>
+            <w:r>
+              <w:rPr>
+                <w:rFonts w:ascii="Dax-Regular" w:eastAsia="Times New Roman" w:hAnsi="Dax-Regular" w:cs="Calibri"/>
+                <w:color w:val="000000"/>
+              </w:rPr>
+              <w:t>656.25</w:t>
+            </w:r>
           </w:p>
         </w:tc>
       </w:tr>
     </w:tbl>
     <w:p>
       <w:pPr>
-        <w:pStyle w:val="Caption"/>
+        <w:pStyle w:val="Descripcin"/>
         <w:jc w:val="center"/>
         <w:rPr>
           <w:lang w:val="es-419"/>
@@ -2694,12 +3069,12 @@
         <w:tblLook w:val="04A0" w:firstRow="1" w:lastRow="0" w:firstColumn="1" w:lastColumn="0" w:noHBand="0" w:noVBand="1"/>
       </w:tblPr>
       <w:tblGrid>
-        <w:gridCol w:w="2033"/>
-        <w:gridCol w:w="2451"/>
-        <w:gridCol w:w="1440"/>
-        <w:gridCol w:w="1078"/>
-        <w:gridCol w:w="1133"/>
-        <w:gridCol w:w="1225"/>
+        <w:gridCol w:w="1820"/>
+        <w:gridCol w:w="2216"/>
+        <w:gridCol w:w="1355"/>
+        <w:gridCol w:w="1296"/>
+        <w:gridCol w:w="1396"/>
+        <w:gridCol w:w="1277"/>
       </w:tblGrid>
       <w:tr>
         <w:trPr>
@@ -2738,6 +3113,7 @@
                 <w:color w:val="000000"/>
                 <w:lang w:val="es-419"/>
               </w:rPr>
+              <w:lastRenderedPageBreak/>
               <w:t>Porcentaje de la muestra [pct]</w:t>
             </w:r>
           </w:p>
@@ -2951,7 +3327,7 @@
                 <w:rFonts w:ascii="Dax-Regular" w:eastAsia="Times New Roman" w:hAnsi="Dax-Regular" w:cs="Calibri"/>
                 <w:color w:val="000000"/>
               </w:rPr>
-              <w:t>0.50%</w:t>
+              <w:t>Small</w:t>
             </w:r>
           </w:p>
         </w:tc>
@@ -2977,6 +3353,13 @@
                 <w:color w:val="000000"/>
               </w:rPr>
             </w:pPr>
+            <w:r>
+              <w:rPr>
+                <w:rFonts w:ascii="Dax-Regular" w:eastAsia="Times New Roman" w:hAnsi="Dax-Regular" w:cs="Calibri"/>
+                <w:color w:val="000000"/>
+              </w:rPr>
+              <w:t>768</w:t>
+            </w:r>
           </w:p>
         </w:tc>
         <w:tc>
@@ -3000,6 +3383,13 @@
                 <w:color w:val="000000"/>
               </w:rPr>
             </w:pPr>
+            <w:r>
+              <w:rPr>
+                <w:rFonts w:ascii="Dax-Regular" w:eastAsia="Times New Roman" w:hAnsi="Dax-Regular" w:cs="Calibri"/>
+                <w:color w:val="000000"/>
+              </w:rPr>
+              <w:t>26067.71</w:t>
+            </w:r>
           </w:p>
         </w:tc>
         <w:tc>
@@ -3023,6 +3413,13 @@
                 <w:color w:val="000000"/>
               </w:rPr>
             </w:pPr>
+            <w:r>
+              <w:rPr>
+                <w:rFonts w:ascii="Dax-Regular" w:eastAsia="Times New Roman" w:hAnsi="Dax-Regular" w:cs="Calibri"/>
+                <w:color w:val="000000"/>
+              </w:rPr>
+              <w:t>1223.96</w:t>
+            </w:r>
           </w:p>
         </w:tc>
         <w:tc>
@@ -3046,6 +3443,13 @@
                 <w:color w:val="000000"/>
               </w:rPr>
             </w:pPr>
+            <w:r>
+              <w:rPr>
+                <w:rFonts w:ascii="Dax-Regular" w:eastAsia="Times New Roman" w:hAnsi="Dax-Regular" w:cs="Calibri"/>
+                <w:color w:val="000000"/>
+              </w:rPr>
+              <w:t>1479.17</w:t>
+            </w:r>
           </w:p>
         </w:tc>
         <w:tc>
@@ -3069,6 +3473,13 @@
                 <w:color w:val="000000"/>
               </w:rPr>
             </w:pPr>
+            <w:r>
+              <w:rPr>
+                <w:rFonts w:ascii="Dax-Regular" w:eastAsia="Times New Roman" w:hAnsi="Dax-Regular" w:cs="Calibri"/>
+                <w:color w:val="000000"/>
+              </w:rPr>
+              <w:t>154.92</w:t>
+            </w:r>
           </w:p>
         </w:tc>
       </w:tr>
@@ -3103,7 +3514,7 @@
                 <w:rFonts w:ascii="Dax-Regular" w:eastAsia="Times New Roman" w:hAnsi="Dax-Regular" w:cs="Calibri"/>
                 <w:color w:val="000000"/>
               </w:rPr>
-              <w:t>100.00%</w:t>
+              <w:t>10.00%</w:t>
             </w:r>
           </w:p>
         </w:tc>
@@ -3129,6 +3540,13 @@
                 <w:color w:val="000000"/>
               </w:rPr>
             </w:pPr>
+            <w:r>
+              <w:rPr>
+                <w:rFonts w:ascii="Dax-Regular" w:eastAsia="Times New Roman" w:hAnsi="Dax-Regular" w:cs="Calibri"/>
+                <w:color w:val="000000"/>
+              </w:rPr>
+              <w:t>15008</w:t>
+            </w:r>
           </w:p>
         </w:tc>
         <w:tc>
@@ -3152,6 +3570,13 @@
                 <w:color w:val="000000"/>
               </w:rPr>
             </w:pPr>
+            <w:r>
+              <w:rPr>
+                <w:rFonts w:ascii="Dax-Regular" w:eastAsia="Times New Roman" w:hAnsi="Dax-Regular" w:cs="Calibri"/>
+                <w:color w:val="000000"/>
+              </w:rPr>
+              <w:t>N/A</w:t>
+            </w:r>
           </w:p>
         </w:tc>
         <w:tc>
@@ -3175,6 +3600,20 @@
                 <w:color w:val="000000"/>
               </w:rPr>
             </w:pPr>
+            <w:r>
+              <w:rPr>
+                <w:rFonts w:ascii="Dax-Regular" w:eastAsia="Times New Roman" w:hAnsi="Dax-Regular" w:cs="Calibri"/>
+                <w:color w:val="000000"/>
+              </w:rPr>
+              <w:t>989125.0</w:t>
+            </w:r>
+            <w:r>
+              <w:rPr>
+                <w:rFonts w:ascii="Dax-Regular" w:eastAsia="Times New Roman" w:hAnsi="Dax-Regular" w:cs="Calibri"/>
+                <w:color w:val="000000"/>
+              </w:rPr>
+              <w:t>0</w:t>
+            </w:r>
           </w:p>
         </w:tc>
         <w:tc>
@@ -3198,6 +3637,13 @@
                 <w:color w:val="000000"/>
               </w:rPr>
             </w:pPr>
+            <w:r>
+              <w:rPr>
+                <w:rFonts w:ascii="Dax-Regular" w:eastAsia="Times New Roman" w:hAnsi="Dax-Regular" w:cs="Calibri"/>
+                <w:color w:val="000000"/>
+              </w:rPr>
+              <w:t>1979015.63</w:t>
+            </w:r>
           </w:p>
         </w:tc>
         <w:tc>
@@ -3221,13 +3667,20 @@
                 <w:color w:val="000000"/>
               </w:rPr>
             </w:pPr>
+            <w:r>
+              <w:rPr>
+                <w:rFonts w:ascii="Dax-Regular" w:eastAsia="Times New Roman" w:hAnsi="Dax-Regular" w:cs="Calibri"/>
+                <w:color w:val="000000"/>
+              </w:rPr>
+              <w:t>60171.88</w:t>
+            </w:r>
           </w:p>
         </w:tc>
       </w:tr>
     </w:tbl>
     <w:p>
       <w:pPr>
-        <w:pStyle w:val="Caption"/>
+        <w:pStyle w:val="Descripcin"/>
         <w:ind w:left="360"/>
         <w:rPr>
           <w:lang w:val="es-419"/>
@@ -3278,15 +3731,15 @@
     </w:p>
     <w:tbl>
       <w:tblPr>
-        <w:tblStyle w:val="GridTable2-Accent3"/>
+        <w:tblStyle w:val="Tabladecuadrcula2-nfasis3"/>
         <w:tblW w:w="0" w:type="auto"/>
         <w:jc w:val="center"/>
         <w:tblLook w:val="04A0" w:firstRow="1" w:lastRow="0" w:firstColumn="1" w:lastColumn="0" w:noHBand="0" w:noVBand="1"/>
       </w:tblPr>
       <w:tblGrid>
-        <w:gridCol w:w="1439"/>
-        <w:gridCol w:w="2226"/>
-        <w:gridCol w:w="3065"/>
+        <w:gridCol w:w="1413"/>
+        <w:gridCol w:w="2242"/>
+        <w:gridCol w:w="3061"/>
       </w:tblGrid>
       <w:tr>
         <w:trPr>
@@ -3315,7 +3768,6 @@
                 <w:szCs w:val="24"/>
                 <w:lang w:val="es-419"/>
               </w:rPr>
-              <w:lastRenderedPageBreak/>
               <w:t>Algoritmo</w:t>
             </w:r>
           </w:p>
@@ -3424,6 +3876,13 @@
                 <w:lang w:val="es-419"/>
               </w:rPr>
             </w:pPr>
+            <w:r>
+              <w:rPr>
+                <w:rFonts w:ascii="Dax-Regular" w:eastAsia="Times New Roman" w:hAnsi="Dax-Regular" w:cs="Calibri"/>
+                <w:color w:val="000000"/>
+              </w:rPr>
+              <w:t>173062.50</w:t>
+            </w:r>
           </w:p>
         </w:tc>
         <w:tc>
@@ -3439,6 +3898,13 @@
                 <w:lang w:val="es-419"/>
               </w:rPr>
             </w:pPr>
+            <w:r>
+              <w:rPr>
+                <w:rFonts w:ascii="Dax-Regular" w:eastAsia="Times New Roman" w:hAnsi="Dax-Regular" w:cs="Calibri"/>
+                <w:color w:val="000000"/>
+              </w:rPr>
+              <w:t>N/A</w:t>
+            </w:r>
           </w:p>
         </w:tc>
       </w:tr>
@@ -3482,6 +3948,7 @@
         <w:tc>
           <w:tcPr>
             <w:tcW w:w="0" w:type="auto"/>
+            <w:vAlign w:val="center"/>
           </w:tcPr>
           <w:p>
             <w:pPr>
@@ -3492,11 +3959,19 @@
                 <w:lang w:val="es-419"/>
               </w:rPr>
             </w:pPr>
-          </w:p>
-        </w:tc>
-        <w:tc>
-          <w:tcPr>
-            <w:tcW w:w="0" w:type="auto"/>
+            <w:r>
+              <w:rPr>
+                <w:rFonts w:ascii="Dax-Regular" w:eastAsia="Times New Roman" w:hAnsi="Dax-Regular" w:cs="Calibri"/>
+                <w:color w:val="000000"/>
+              </w:rPr>
+              <w:t>796.88</w:t>
+            </w:r>
+          </w:p>
+        </w:tc>
+        <w:tc>
+          <w:tcPr>
+            <w:tcW w:w="0" w:type="auto"/>
+            <w:vAlign w:val="center"/>
           </w:tcPr>
           <w:p>
             <w:pPr>
@@ -3507,6 +3982,13 @@
                 <w:lang w:val="es-419"/>
               </w:rPr>
             </w:pPr>
+            <w:r>
+              <w:rPr>
+                <w:rFonts w:ascii="Dax-Regular" w:eastAsia="Times New Roman" w:hAnsi="Dax-Regular" w:cs="Calibri"/>
+                <w:color w:val="000000"/>
+              </w:rPr>
+              <w:t>989125.00</w:t>
+            </w:r>
           </w:p>
         </w:tc>
       </w:tr>
@@ -3547,6 +4029,7 @@
         <w:tc>
           <w:tcPr>
             <w:tcW w:w="0" w:type="auto"/>
+            <w:vAlign w:val="center"/>
           </w:tcPr>
           <w:p>
             <w:pPr>
@@ -3557,6 +4040,13 @@
                 <w:lang w:val="es-419"/>
               </w:rPr>
             </w:pPr>
+            <w:r>
+              <w:rPr>
+                <w:rFonts w:ascii="Dax-Regular" w:hAnsi="Dax-Regular"/>
+                <w:lang w:val="es-419"/>
+              </w:rPr>
+              <w:t>656.25</w:t>
+            </w:r>
           </w:p>
         </w:tc>
         <w:tc>
@@ -3573,6 +4063,13 @@
                 <w:lang w:val="es-419"/>
               </w:rPr>
             </w:pPr>
+            <w:r>
+              <w:rPr>
+                <w:rFonts w:ascii="Dax-Regular" w:eastAsia="Times New Roman" w:hAnsi="Dax-Regular" w:cs="Calibri"/>
+                <w:color w:val="000000"/>
+              </w:rPr>
+              <w:t>60171.88</w:t>
+            </w:r>
           </w:p>
         </w:tc>
       </w:tr>
@@ -3613,6 +4110,7 @@
         <w:tc>
           <w:tcPr>
             <w:tcW w:w="0" w:type="auto"/>
+            <w:vAlign w:val="center"/>
           </w:tcPr>
           <w:p>
             <w:pPr>
@@ -3623,11 +4121,19 @@
                 <w:lang w:val="es-419"/>
               </w:rPr>
             </w:pPr>
-          </w:p>
-        </w:tc>
-        <w:tc>
-          <w:tcPr>
-            <w:tcW w:w="0" w:type="auto"/>
+            <w:r>
+              <w:rPr>
+                <w:rFonts w:ascii="Dax-Regular" w:eastAsia="Times New Roman" w:hAnsi="Dax-Regular" w:cs="Calibri"/>
+                <w:color w:val="000000"/>
+              </w:rPr>
+              <w:t>2921.88</w:t>
+            </w:r>
+          </w:p>
+        </w:tc>
+        <w:tc>
+          <w:tcPr>
+            <w:tcW w:w="0" w:type="auto"/>
+            <w:vAlign w:val="center"/>
           </w:tcPr>
           <w:p>
             <w:pPr>
@@ -3639,13 +4145,20 @@
                 <w:lang w:val="es-419"/>
               </w:rPr>
             </w:pPr>
+            <w:r>
+              <w:rPr>
+                <w:rFonts w:ascii="Dax-Regular" w:eastAsia="Times New Roman" w:hAnsi="Dax-Regular" w:cs="Calibri"/>
+                <w:color w:val="000000"/>
+              </w:rPr>
+              <w:t>1979015.63</w:t>
+            </w:r>
           </w:p>
         </w:tc>
       </w:tr>
     </w:tbl>
     <w:p>
       <w:pPr>
-        <w:pStyle w:val="Caption"/>
+        <w:pStyle w:val="Descripcin"/>
         <w:jc w:val="center"/>
         <w:rPr>
           <w:rFonts w:ascii="Dax-Regular" w:hAnsi="Dax-Regular"/>
@@ -3697,7 +4210,7 @@
     </w:p>
     <w:p>
       <w:pPr>
-        <w:pStyle w:val="Heading1"/>
+        <w:pStyle w:val="Ttulo1"/>
         <w:rPr>
           <w:b/>
           <w:bCs/>
@@ -3717,7 +4230,7 @@
     </w:p>
     <w:p>
       <w:pPr>
-        <w:pStyle w:val="ListParagraph"/>
+        <w:pStyle w:val="Prrafodelista"/>
         <w:numPr>
           <w:ilvl w:val="0"/>
           <w:numId w:val="7"/>
@@ -3738,7 +4251,281 @@
     </w:p>
     <w:p>
       <w:pPr>
-        <w:pStyle w:val="ListParagraph"/>
+        <w:pStyle w:val="Prrafodelista"/>
+        <w:spacing w:after="0"/>
+        <w:ind w:left="360"/>
+        <w:jc w:val="both"/>
+        <w:rPr>
+          <w:rFonts w:ascii="Dax-Regular" w:hAnsi="Dax-Regular"/>
+          <w:lang w:val="es-419"/>
+        </w:rPr>
+      </w:pPr>
+      <w:r>
+        <w:rPr>
+          <w:rFonts w:ascii="Dax-Regular" w:hAnsi="Dax-Regular"/>
+          <w:lang w:val="es-419"/>
+        </w:rPr>
+        <w:t>RTA/Para poder dar respuesta a esta pregunta se hace necesario el análisis diferenciado entre los resultados para las listas enlazas y para los arreglos:</w:t>
+      </w:r>
+    </w:p>
+    <w:p>
+      <w:pPr>
+        <w:pStyle w:val="Prrafodelista"/>
+        <w:spacing w:after="0"/>
+        <w:ind w:left="360"/>
+        <w:jc w:val="both"/>
+        <w:rPr>
+          <w:rFonts w:ascii="Dax-Regular" w:hAnsi="Dax-Regular"/>
+          <w:lang w:val="es-419"/>
+        </w:rPr>
+      </w:pPr>
+      <w:r>
+        <w:rPr>
+          <w:rFonts w:ascii="Dax-Regular" w:hAnsi="Dax-Regular"/>
+          <w:lang w:val="es-419"/>
+        </w:rPr>
+        <w:t xml:space="preserve">En consecuencia, para las listas enlazadas se puede afirmar que sí hay una correspondencia teórica de los datos experimentales con los anexos teóricos de este laboratorio, pues como se puede observar, para el caso de ambas maquinas el algoritmo de </w:t>
+      </w:r>
+      <w:proofErr w:type="spellStart"/>
+      <w:r>
+        <w:rPr>
+          <w:rFonts w:ascii="Dax-Regular" w:hAnsi="Dax-Regular"/>
+          <w:lang w:val="es-419"/>
+        </w:rPr>
+        <w:t>Merge</w:t>
+      </w:r>
+      <w:proofErr w:type="spellEnd"/>
+      <w:r>
+        <w:rPr>
+          <w:rFonts w:ascii="Dax-Regular" w:hAnsi="Dax-Regular"/>
+          <w:lang w:val="es-419"/>
+        </w:rPr>
+        <w:t xml:space="preserve"> </w:t>
+      </w:r>
+      <w:proofErr w:type="spellStart"/>
+      <w:r>
+        <w:rPr>
+          <w:rFonts w:ascii="Dax-Regular" w:hAnsi="Dax-Regular"/>
+          <w:lang w:val="es-419"/>
+        </w:rPr>
+        <w:t>Sort</w:t>
+      </w:r>
+      <w:proofErr w:type="spellEnd"/>
+      <w:r>
+        <w:rPr>
+          <w:rFonts w:ascii="Dax-Regular" w:hAnsi="Dax-Regular"/>
+          <w:lang w:val="es-419"/>
+        </w:rPr>
+        <w:t xml:space="preserve"> fue con diferencia el más ráp</w:t>
+      </w:r>
+      <w:r>
+        <w:rPr>
+          <w:rFonts w:ascii="Dax-Regular" w:hAnsi="Dax-Regular"/>
+          <w:lang w:val="es-419"/>
+        </w:rPr>
+        <w:t xml:space="preserve">ido en la tarea de ordenamiento. Así mismo, podemos observar que en concordancia con la gráfica 2 de la guía de laboratorio, los datos experimentales de ambas máquinas muestran al algoritmo Shell </w:t>
+      </w:r>
+      <w:proofErr w:type="spellStart"/>
+      <w:r>
+        <w:rPr>
+          <w:rFonts w:ascii="Dax-Regular" w:hAnsi="Dax-Regular"/>
+          <w:lang w:val="es-419"/>
+        </w:rPr>
+        <w:t>Sort</w:t>
+      </w:r>
+      <w:proofErr w:type="spellEnd"/>
+      <w:r>
+        <w:rPr>
+          <w:rFonts w:ascii="Dax-Regular" w:hAnsi="Dax-Regular"/>
+          <w:lang w:val="es-419"/>
+        </w:rPr>
+        <w:t xml:space="preserve"> como el segundo más eficaz, y a Quick </w:t>
+      </w:r>
+      <w:proofErr w:type="spellStart"/>
+      <w:r>
+        <w:rPr>
+          <w:rFonts w:ascii="Dax-Regular" w:hAnsi="Dax-Regular"/>
+          <w:lang w:val="es-419"/>
+        </w:rPr>
+        <w:t>Sort</w:t>
+      </w:r>
+      <w:proofErr w:type="spellEnd"/>
+      <w:r>
+        <w:rPr>
+          <w:rFonts w:ascii="Dax-Regular" w:hAnsi="Dax-Regular"/>
+          <w:lang w:val="es-419"/>
+        </w:rPr>
+        <w:t xml:space="preserve"> como el tercero. Adicionalmente, la ausencia de tiempos experimentales en ambas máquinas para el algoritmo </w:t>
+      </w:r>
+      <w:proofErr w:type="spellStart"/>
+      <w:r>
+        <w:rPr>
+          <w:rFonts w:ascii="Dax-Regular" w:hAnsi="Dax-Regular"/>
+          <w:lang w:val="es-419"/>
+        </w:rPr>
+        <w:t>Insertion</w:t>
+      </w:r>
+      <w:proofErr w:type="spellEnd"/>
+      <w:r>
+        <w:rPr>
+          <w:rFonts w:ascii="Dax-Regular" w:hAnsi="Dax-Regular"/>
+          <w:lang w:val="es-419"/>
+        </w:rPr>
+        <w:t xml:space="preserve"> apoya la gráfica de la guía de laboratorio mostrando la inviabilidad de su implementación.</w:t>
+      </w:r>
+    </w:p>
+    <w:p>
+      <w:pPr>
+        <w:pStyle w:val="Prrafodelista"/>
+        <w:spacing w:after="0"/>
+        <w:ind w:left="360"/>
+        <w:jc w:val="both"/>
+        <w:rPr>
+          <w:rFonts w:ascii="Dax-Regular" w:hAnsi="Dax-Regular"/>
+          <w:lang w:val="es-419"/>
+        </w:rPr>
+      </w:pPr>
+    </w:p>
+    <w:p>
+      <w:pPr>
+        <w:pStyle w:val="Prrafodelista"/>
+        <w:spacing w:after="0"/>
+        <w:ind w:left="360"/>
+        <w:jc w:val="both"/>
+        <w:rPr>
+          <w:lang w:val="es-419"/>
+        </w:rPr>
+      </w:pPr>
+      <w:r>
+        <w:rPr>
+          <w:rFonts w:ascii="Dax-Regular" w:hAnsi="Dax-Regular"/>
+          <w:lang w:val="es-419"/>
+        </w:rPr>
+        <w:t xml:space="preserve">Por otra parte, para el caso de </w:t>
+      </w:r>
+      <w:proofErr w:type="spellStart"/>
+      <w:r>
+        <w:rPr>
+          <w:rFonts w:ascii="Dax-Regular" w:hAnsi="Dax-Regular"/>
+          <w:lang w:val="es-419"/>
+        </w:rPr>
+        <w:t>Arraylist</w:t>
+      </w:r>
+      <w:proofErr w:type="spellEnd"/>
+      <w:r>
+        <w:rPr>
+          <w:rFonts w:ascii="Dax-Regular" w:hAnsi="Dax-Regular"/>
+          <w:lang w:val="es-419"/>
+        </w:rPr>
+        <w:t xml:space="preserve">, los datos experimentales concuerdan con la teoría dada en los anexos de la guía de laboratorio. En este sentido, cabe resaltar como los tiempos algoritmos de Shell </w:t>
+      </w:r>
+      <w:proofErr w:type="spellStart"/>
+      <w:r>
+        <w:rPr>
+          <w:rFonts w:ascii="Dax-Regular" w:hAnsi="Dax-Regular"/>
+          <w:lang w:val="es-419"/>
+        </w:rPr>
+        <w:t>Sort</w:t>
+      </w:r>
+      <w:proofErr w:type="spellEnd"/>
+      <w:r>
+        <w:rPr>
+          <w:rFonts w:ascii="Dax-Regular" w:hAnsi="Dax-Regular"/>
+          <w:lang w:val="es-419"/>
+        </w:rPr>
+        <w:t xml:space="preserve">, </w:t>
+      </w:r>
+      <w:proofErr w:type="spellStart"/>
+      <w:r>
+        <w:rPr>
+          <w:rFonts w:ascii="Dax-Regular" w:hAnsi="Dax-Regular"/>
+          <w:lang w:val="es-419"/>
+        </w:rPr>
+        <w:t>Merge</w:t>
+      </w:r>
+      <w:proofErr w:type="spellEnd"/>
+      <w:r>
+        <w:rPr>
+          <w:rFonts w:ascii="Dax-Regular" w:hAnsi="Dax-Regular"/>
+          <w:lang w:val="es-419"/>
+        </w:rPr>
+        <w:t xml:space="preserve"> </w:t>
+      </w:r>
+      <w:proofErr w:type="spellStart"/>
+      <w:r>
+        <w:rPr>
+          <w:rFonts w:ascii="Dax-Regular" w:hAnsi="Dax-Regular"/>
+          <w:lang w:val="es-419"/>
+        </w:rPr>
+        <w:t>Sort</w:t>
+      </w:r>
+      <w:proofErr w:type="spellEnd"/>
+      <w:r>
+        <w:rPr>
+          <w:rFonts w:ascii="Dax-Regular" w:hAnsi="Dax-Regular"/>
+          <w:lang w:val="es-419"/>
+        </w:rPr>
+        <w:t xml:space="preserve"> y Quick </w:t>
+      </w:r>
+      <w:proofErr w:type="spellStart"/>
+      <w:r>
+        <w:rPr>
+          <w:rFonts w:ascii="Dax-Regular" w:hAnsi="Dax-Regular"/>
+          <w:lang w:val="es-419"/>
+        </w:rPr>
+        <w:t>Sort</w:t>
+      </w:r>
+      <w:proofErr w:type="spellEnd"/>
+      <w:r>
+        <w:rPr>
+          <w:rFonts w:ascii="Dax-Regular" w:hAnsi="Dax-Regular"/>
+          <w:lang w:val="es-419"/>
+        </w:rPr>
+        <w:t xml:space="preserve"> son eminentemente más pequeños que los tiempos de </w:t>
+      </w:r>
+      <w:proofErr w:type="spellStart"/>
+      <w:r>
+        <w:rPr>
+          <w:rFonts w:ascii="Dax-Regular" w:hAnsi="Dax-Regular"/>
+          <w:lang w:val="es-419"/>
+        </w:rPr>
+        <w:t>Insertion</w:t>
+      </w:r>
+      <w:proofErr w:type="spellEnd"/>
+      <w:r>
+        <w:rPr>
+          <w:rFonts w:ascii="Dax-Regular" w:hAnsi="Dax-Regular"/>
+          <w:lang w:val="es-419"/>
+        </w:rPr>
+        <w:t xml:space="preserve"> </w:t>
+      </w:r>
+      <w:proofErr w:type="spellStart"/>
+      <w:r>
+        <w:rPr>
+          <w:rFonts w:ascii="Dax-Regular" w:hAnsi="Dax-Regular"/>
+          <w:lang w:val="es-419"/>
+        </w:rPr>
+        <w:t>Sort</w:t>
+      </w:r>
+      <w:proofErr w:type="spellEnd"/>
+      <w:r>
+        <w:rPr>
+          <w:rFonts w:ascii="Dax-Regular" w:hAnsi="Dax-Regular"/>
+          <w:lang w:val="es-419"/>
+        </w:rPr>
+        <w:t xml:space="preserve"> para ambas máquinas, lo que corresponde con la primera ilustración </w:t>
+      </w:r>
+      <w:r>
+        <w:rPr>
+          <w:rFonts w:ascii="Dax-Regular" w:hAnsi="Dax-Regular"/>
+          <w:lang w:val="es-419"/>
+        </w:rPr>
+        <w:t>de la guía de laboratorio.</w:t>
+      </w:r>
+    </w:p>
+    <w:p>
+      <w:pPr>
+        <w:pStyle w:val="Prrafodelista"/>
         <w:numPr>
           <w:ilvl w:val="0"/>
           <w:numId w:val="7"/>
@@ -3759,7 +4546,32 @@
     </w:p>
     <w:p>
       <w:pPr>
-        <w:pStyle w:val="ListParagraph"/>
+        <w:pStyle w:val="Prrafodelista"/>
+        <w:spacing w:after="0"/>
+        <w:ind w:left="360"/>
+        <w:jc w:val="both"/>
+        <w:rPr>
+          <w:lang w:val="es-419"/>
+        </w:rPr>
+      </w:pPr>
+      <w:r>
+        <w:rPr>
+          <w:rFonts w:ascii="Dax-Regular" w:hAnsi="Dax-Regular"/>
+          <w:lang w:val="es-419"/>
+        </w:rPr>
+        <w:t>RTA/</w:t>
+      </w:r>
+      <w:r>
+        <w:rPr>
+          <w:rFonts w:ascii="Dax-Regular" w:hAnsi="Dax-Regular"/>
+          <w:lang w:val="es-419"/>
+        </w:rPr>
+        <w:t xml:space="preserve"> Existe una pequeña diferencia en los tiempos de ejecución de la máquina 1 respecto de la máquina 2. A pesar de que para el caso de las listas enlazadas se manejaron lotes de datos diferentes, con la información de los arreglos se puede evidenciar una sutil diferencia en la que Máquina 1 es poco más rápida que la Máquina 2</w:t>
+      </w:r>
+    </w:p>
+    <w:p>
+      <w:pPr>
+        <w:pStyle w:val="Prrafodelista"/>
         <w:numPr>
           <w:ilvl w:val="0"/>
           <w:numId w:val="7"/>
@@ -3787,7 +4599,49 @@
     </w:p>
     <w:p>
       <w:pPr>
-        <w:pStyle w:val="ListParagraph"/>
+        <w:pStyle w:val="Prrafodelista"/>
+        <w:spacing w:after="0"/>
+        <w:ind w:left="360"/>
+        <w:jc w:val="both"/>
+        <w:rPr>
+          <w:lang w:val="es-419"/>
+        </w:rPr>
+      </w:pPr>
+      <w:r>
+        <w:rPr>
+          <w:rFonts w:ascii="Dax-Regular" w:hAnsi="Dax-Regular"/>
+          <w:lang w:val="es-419"/>
+        </w:rPr>
+        <w:t xml:space="preserve">RTA/ Tomando en consideración que todas las pruebas se realizaron con las máquinas ejecutando únicamente los ordenamientos, se considera que la diferencia no puede radicar en las tareas que ejecutaran cada uno de los equipos. Adicionalmente, las máquinas contaban con una Memoria RAM teóricamente igual (ya que se desconocen los datos de memoria utilizable), por lo que la diferencia no puede estar en esto. Finalmente, se considera que la pequeña diferencia de velocidades radica en la generación del procesador, </w:t>
+      </w:r>
+      <w:proofErr w:type="gramStart"/>
+      <w:r>
+        <w:rPr>
+          <w:rFonts w:ascii="Dax-Regular" w:hAnsi="Dax-Regular"/>
+          <w:lang w:val="es-419"/>
+        </w:rPr>
+        <w:t>ya que</w:t>
+      </w:r>
+      <w:proofErr w:type="gramEnd"/>
+      <w:r>
+        <w:rPr>
+          <w:rFonts w:ascii="Dax-Regular" w:hAnsi="Dax-Regular"/>
+          <w:lang w:val="es-419"/>
+        </w:rPr>
+        <w:t xml:space="preserve"> si bien ambos son Intel Core i7, para el caso de la máquina 1 es </w:t>
+      </w:r>
+      <w:r>
+        <w:rPr>
+          <w:rFonts w:ascii="Dax-Regular" w:hAnsi="Dax-Regular"/>
+          <w:lang w:val="es-419"/>
+        </w:rPr>
+        <w:lastRenderedPageBreak/>
+        <w:t>un procesador de séptima generación, mientras que para el caso de la máquina 2 el procesador es de 6 generación, lo que se considera tiene injerencia en la toma de tiempos de estas tablas.</w:t>
+      </w:r>
+    </w:p>
+    <w:p>
+      <w:pPr>
+        <w:pStyle w:val="Prrafodelista"/>
         <w:numPr>
           <w:ilvl w:val="0"/>
           <w:numId w:val="7"/>
@@ -3803,12 +4657,46 @@
           <w:rFonts w:ascii="Dax-Regular" w:hAnsi="Dax-Regular"/>
           <w:lang w:val="es-419"/>
         </w:rPr>
-        <w:t>¿Cuál Estructura de Datos funciona mejor si solo se tiene en cuenta los tiempos de ejecución de los algoritmos?</w:t>
+        <w:t xml:space="preserve">¿Cuál Estructura de Datos funciona mejor si solo se tiene en cuenta los tiempos de ejecución de los </w:t>
+      </w:r>
+      <w:bookmarkStart w:id="1" w:name="_GoBack"/>
+      <w:bookmarkEnd w:id="1"/>
+      <w:r>
+        <w:rPr>
+          <w:rFonts w:ascii="Dax-Regular" w:hAnsi="Dax-Regular"/>
+          <w:lang w:val="es-419"/>
+        </w:rPr>
+        <w:t>algoritmos?</w:t>
       </w:r>
     </w:p>
     <w:p>
       <w:pPr>
-        <w:pStyle w:val="ListParagraph"/>
+        <w:pStyle w:val="Prrafodelista"/>
+        <w:spacing w:after="0"/>
+        <w:ind w:left="360"/>
+        <w:jc w:val="both"/>
+        <w:rPr>
+          <w:lang w:val="es-419"/>
+        </w:rPr>
+      </w:pPr>
+      <w:r>
+        <w:rPr>
+          <w:rFonts w:ascii="Dax-Regular" w:hAnsi="Dax-Regular"/>
+          <w:lang w:val="es-419"/>
+        </w:rPr>
+        <w:t>RTA/ Como se puede evidenciar en las tablas de eficiencia (4) de los volúmenes más grandes evaluados en cada una de las máquinas</w:t>
+      </w:r>
+      <w:r>
+        <w:rPr>
+          <w:rFonts w:ascii="Dax-Regular" w:hAnsi="Dax-Regular"/>
+          <w:lang w:val="es-419"/>
+        </w:rPr>
+        <w:t>, la estructura de datos más adecuada para alcanzar rapidez en el proceso de ordenamiento sería el arreglo ARRAY_LIST, con una amplia diferencia sobre las listas enlazadas LINKED_LIST</w:t>
+      </w:r>
+    </w:p>
+    <w:p>
+      <w:pPr>
+        <w:pStyle w:val="Prrafodelista"/>
         <w:numPr>
           <w:ilvl w:val="0"/>
           <w:numId w:val="7"/>
@@ -3883,10 +4771,384 @@
         <w:t>.</w:t>
       </w:r>
     </w:p>
+    <w:tbl>
+      <w:tblPr>
+        <w:tblStyle w:val="Tablaconcuadrcula"/>
+        <w:tblW w:w="0" w:type="auto"/>
+        <w:tblInd w:w="360" w:type="dxa"/>
+        <w:tblLook w:val="04A0" w:firstRow="1" w:lastRow="0" w:firstColumn="1" w:lastColumn="0" w:noHBand="0" w:noVBand="1"/>
+      </w:tblPr>
+      <w:tblGrid>
+        <w:gridCol w:w="4495"/>
+        <w:gridCol w:w="4495"/>
+      </w:tblGrid>
+      <w:tr>
+        <w:tc>
+          <w:tcPr>
+            <w:tcW w:w="8990" w:type="dxa"/>
+            <w:gridSpan w:val="2"/>
+            <w:shd w:val="clear" w:color="auto" w:fill="C45911" w:themeFill="accent2" w:themeFillShade="BF"/>
+          </w:tcPr>
+          <w:p>
+            <w:pPr>
+              <w:pStyle w:val="Prrafodelista"/>
+              <w:ind w:left="0"/>
+              <w:jc w:val="center"/>
+              <w:rPr>
+                <w:lang w:val="es-419"/>
+              </w:rPr>
+            </w:pPr>
+            <w:r>
+              <w:rPr>
+                <w:lang w:val="es-419"/>
+              </w:rPr>
+              <w:t>RANKING DE ALGORITMOS DE ORDENAMIENTO</w:t>
+            </w:r>
+          </w:p>
+        </w:tc>
+      </w:tr>
+      <w:tr>
+        <w:tc>
+          <w:tcPr>
+            <w:tcW w:w="4495" w:type="dxa"/>
+            <w:shd w:val="clear" w:color="auto" w:fill="ED7D31" w:themeFill="accent2"/>
+          </w:tcPr>
+          <w:p>
+            <w:pPr>
+              <w:pStyle w:val="Prrafodelista"/>
+              <w:ind w:left="0"/>
+              <w:jc w:val="center"/>
+              <w:rPr>
+                <w:lang w:val="es-419"/>
+              </w:rPr>
+            </w:pPr>
+            <w:r>
+              <w:rPr>
+                <w:lang w:val="es-419"/>
+              </w:rPr>
+              <w:t>PUESTO</w:t>
+            </w:r>
+          </w:p>
+        </w:tc>
+        <w:tc>
+          <w:tcPr>
+            <w:tcW w:w="4495" w:type="dxa"/>
+            <w:shd w:val="clear" w:color="auto" w:fill="ED7D31" w:themeFill="accent2"/>
+          </w:tcPr>
+          <w:p>
+            <w:pPr>
+              <w:pStyle w:val="Prrafodelista"/>
+              <w:ind w:left="0"/>
+              <w:jc w:val="center"/>
+              <w:rPr>
+                <w:lang w:val="es-419"/>
+              </w:rPr>
+            </w:pPr>
+            <w:r>
+              <w:rPr>
+                <w:lang w:val="es-419"/>
+              </w:rPr>
+              <w:t>ALGORITMO</w:t>
+            </w:r>
+          </w:p>
+        </w:tc>
+      </w:tr>
+      <w:tr>
+        <w:tc>
+          <w:tcPr>
+            <w:tcW w:w="4495" w:type="dxa"/>
+          </w:tcPr>
+          <w:p>
+            <w:pPr>
+              <w:pStyle w:val="Prrafodelista"/>
+              <w:ind w:left="0"/>
+              <w:jc w:val="center"/>
+              <w:rPr>
+                <w:lang w:val="es-419"/>
+              </w:rPr>
+            </w:pPr>
+            <w:r>
+              <w:rPr>
+                <w:lang w:val="es-419"/>
+              </w:rPr>
+              <w:t>1</w:t>
+            </w:r>
+          </w:p>
+        </w:tc>
+        <w:tc>
+          <w:tcPr>
+            <w:tcW w:w="4495" w:type="dxa"/>
+          </w:tcPr>
+          <w:p>
+            <w:pPr>
+              <w:pStyle w:val="Prrafodelista"/>
+              <w:ind w:left="0"/>
+              <w:jc w:val="center"/>
+              <w:rPr>
+                <w:lang w:val="es-419"/>
+              </w:rPr>
+            </w:pPr>
+            <w:proofErr w:type="spellStart"/>
+            <w:r>
+              <w:rPr>
+                <w:lang w:val="es-419"/>
+              </w:rPr>
+              <w:t>Merge</w:t>
+            </w:r>
+            <w:proofErr w:type="spellEnd"/>
+            <w:r>
+              <w:rPr>
+                <w:lang w:val="es-419"/>
+              </w:rPr>
+              <w:t xml:space="preserve"> </w:t>
+            </w:r>
+            <w:proofErr w:type="spellStart"/>
+            <w:r>
+              <w:rPr>
+                <w:lang w:val="es-419"/>
+              </w:rPr>
+              <w:t>Sort</w:t>
+            </w:r>
+            <w:proofErr w:type="spellEnd"/>
+          </w:p>
+        </w:tc>
+      </w:tr>
+      <w:tr>
+        <w:tc>
+          <w:tcPr>
+            <w:tcW w:w="4495" w:type="dxa"/>
+            <w:shd w:val="clear" w:color="auto" w:fill="FBE4D5" w:themeFill="accent2" w:themeFillTint="33"/>
+          </w:tcPr>
+          <w:p>
+            <w:pPr>
+              <w:pStyle w:val="Prrafodelista"/>
+              <w:ind w:left="0"/>
+              <w:jc w:val="center"/>
+              <w:rPr>
+                <w:lang w:val="es-419"/>
+              </w:rPr>
+            </w:pPr>
+            <w:r>
+              <w:rPr>
+                <w:lang w:val="es-419"/>
+              </w:rPr>
+              <w:t>2</w:t>
+            </w:r>
+          </w:p>
+        </w:tc>
+        <w:tc>
+          <w:tcPr>
+            <w:tcW w:w="4495" w:type="dxa"/>
+            <w:shd w:val="clear" w:color="auto" w:fill="FBE4D5" w:themeFill="accent2" w:themeFillTint="33"/>
+          </w:tcPr>
+          <w:p>
+            <w:pPr>
+              <w:pStyle w:val="Prrafodelista"/>
+              <w:ind w:left="0"/>
+              <w:jc w:val="center"/>
+              <w:rPr>
+                <w:lang w:val="es-419"/>
+              </w:rPr>
+            </w:pPr>
+            <w:r>
+              <w:rPr>
+                <w:lang w:val="es-419"/>
+              </w:rPr>
+              <w:t xml:space="preserve">Shell </w:t>
+            </w:r>
+            <w:proofErr w:type="spellStart"/>
+            <w:r>
+              <w:rPr>
+                <w:lang w:val="es-419"/>
+              </w:rPr>
+              <w:t>Sort</w:t>
+            </w:r>
+            <w:proofErr w:type="spellEnd"/>
+          </w:p>
+        </w:tc>
+      </w:tr>
+      <w:tr>
+        <w:tc>
+          <w:tcPr>
+            <w:tcW w:w="4495" w:type="dxa"/>
+          </w:tcPr>
+          <w:p>
+            <w:pPr>
+              <w:pStyle w:val="Prrafodelista"/>
+              <w:ind w:left="0"/>
+              <w:jc w:val="center"/>
+              <w:rPr>
+                <w:lang w:val="es-419"/>
+              </w:rPr>
+            </w:pPr>
+            <w:r>
+              <w:rPr>
+                <w:lang w:val="es-419"/>
+              </w:rPr>
+              <w:t>3</w:t>
+            </w:r>
+          </w:p>
+        </w:tc>
+        <w:tc>
+          <w:tcPr>
+            <w:tcW w:w="4495" w:type="dxa"/>
+          </w:tcPr>
+          <w:p>
+            <w:pPr>
+              <w:pStyle w:val="Prrafodelista"/>
+              <w:ind w:left="0"/>
+              <w:jc w:val="center"/>
+              <w:rPr>
+                <w:lang w:val="es-419"/>
+              </w:rPr>
+            </w:pPr>
+            <w:r>
+              <w:rPr>
+                <w:lang w:val="es-419"/>
+              </w:rPr>
+              <w:t xml:space="preserve">Quick </w:t>
+            </w:r>
+            <w:proofErr w:type="spellStart"/>
+            <w:r>
+              <w:rPr>
+                <w:lang w:val="es-419"/>
+              </w:rPr>
+              <w:t>Sort</w:t>
+            </w:r>
+            <w:proofErr w:type="spellEnd"/>
+          </w:p>
+        </w:tc>
+      </w:tr>
+      <w:tr>
+        <w:tc>
+          <w:tcPr>
+            <w:tcW w:w="4495" w:type="dxa"/>
+            <w:shd w:val="clear" w:color="auto" w:fill="FBE4D5" w:themeFill="accent2" w:themeFillTint="33"/>
+          </w:tcPr>
+          <w:p>
+            <w:pPr>
+              <w:pStyle w:val="Prrafodelista"/>
+              <w:ind w:left="0"/>
+              <w:jc w:val="center"/>
+              <w:rPr>
+                <w:lang w:val="es-419"/>
+              </w:rPr>
+            </w:pPr>
+            <w:r>
+              <w:rPr>
+                <w:lang w:val="es-419"/>
+              </w:rPr>
+              <w:t>4</w:t>
+            </w:r>
+          </w:p>
+        </w:tc>
+        <w:tc>
+          <w:tcPr>
+            <w:tcW w:w="4495" w:type="dxa"/>
+            <w:shd w:val="clear" w:color="auto" w:fill="FBE4D5" w:themeFill="accent2" w:themeFillTint="33"/>
+          </w:tcPr>
+          <w:p>
+            <w:pPr>
+              <w:pStyle w:val="Prrafodelista"/>
+              <w:ind w:left="0"/>
+              <w:jc w:val="center"/>
+              <w:rPr>
+                <w:lang w:val="es-419"/>
+              </w:rPr>
+            </w:pPr>
+            <w:proofErr w:type="spellStart"/>
+            <w:r>
+              <w:rPr>
+                <w:lang w:val="es-419"/>
+              </w:rPr>
+              <w:t>Selection</w:t>
+            </w:r>
+            <w:proofErr w:type="spellEnd"/>
+            <w:r>
+              <w:rPr>
+                <w:lang w:val="es-419"/>
+              </w:rPr>
+              <w:t xml:space="preserve"> </w:t>
+            </w:r>
+            <w:proofErr w:type="spellStart"/>
+            <w:r>
+              <w:rPr>
+                <w:lang w:val="es-419"/>
+              </w:rPr>
+              <w:t>Sort</w:t>
+            </w:r>
+            <w:proofErr w:type="spellEnd"/>
+          </w:p>
+        </w:tc>
+      </w:tr>
+      <w:tr>
+        <w:tc>
+          <w:tcPr>
+            <w:tcW w:w="4495" w:type="dxa"/>
+          </w:tcPr>
+          <w:p>
+            <w:pPr>
+              <w:pStyle w:val="Prrafodelista"/>
+              <w:ind w:left="0"/>
+              <w:jc w:val="center"/>
+              <w:rPr>
+                <w:lang w:val="es-419"/>
+              </w:rPr>
+            </w:pPr>
+            <w:r>
+              <w:rPr>
+                <w:lang w:val="es-419"/>
+              </w:rPr>
+              <w:t>5</w:t>
+            </w:r>
+          </w:p>
+        </w:tc>
+        <w:tc>
+          <w:tcPr>
+            <w:tcW w:w="4495" w:type="dxa"/>
+          </w:tcPr>
+          <w:p>
+            <w:pPr>
+              <w:pStyle w:val="Prrafodelista"/>
+              <w:ind w:left="0"/>
+              <w:jc w:val="center"/>
+              <w:rPr>
+                <w:lang w:val="es-419"/>
+              </w:rPr>
+            </w:pPr>
+            <w:proofErr w:type="spellStart"/>
+            <w:r>
+              <w:rPr>
+                <w:lang w:val="es-419"/>
+              </w:rPr>
+              <w:t>Insertion</w:t>
+            </w:r>
+            <w:proofErr w:type="spellEnd"/>
+            <w:r>
+              <w:rPr>
+                <w:lang w:val="es-419"/>
+              </w:rPr>
+              <w:t xml:space="preserve"> </w:t>
+            </w:r>
+            <w:proofErr w:type="spellStart"/>
+            <w:r>
+              <w:rPr>
+                <w:lang w:val="es-419"/>
+              </w:rPr>
+              <w:t>Sort</w:t>
+            </w:r>
+            <w:proofErr w:type="spellEnd"/>
+          </w:p>
+        </w:tc>
+      </w:tr>
+    </w:tbl>
     <w:p>
       <w:pPr>
-        <w:rPr>
-          <w:noProof w:val="0"/>
+        <w:pStyle w:val="Prrafodelista"/>
+        <w:spacing w:after="0"/>
+        <w:ind w:left="360"/>
+        <w:jc w:val="center"/>
+        <w:rPr>
           <w:lang w:val="es-419"/>
         </w:rPr>
       </w:pPr>
@@ -3903,6 +5165,21 @@
       <w:pPr>
         <w:rPr>
           <w:noProof w:val="0"/>
+          <w:lang w:val="es-419"/>
+        </w:rPr>
+      </w:pPr>
+    </w:p>
+    <w:p>
+      <w:pPr>
+        <w:rPr>
+          <w:noProof w:val="0"/>
+          <w:lang w:val="es-419"/>
+        </w:rPr>
+      </w:pPr>
+    </w:p>
+    <w:p>
+      <w:pPr>
+        <w:rPr>
           <w:lang w:val="es-419"/>
         </w:rPr>
       </w:pPr>
@@ -3918,7 +5195,7 @@
 </file>
 
 <file path=word/numbering.xml><?xml version="1.0" encoding="utf-8"?>
-<w:numbering xmlns:wpc="http://schemas.microsoft.com/office/word/2010/wordprocessingCanvas" xmlns:cx="http://schemas.microsoft.com/office/drawing/2014/chartex" xmlns:cx1="http://schemas.microsoft.com/office/drawing/2015/9/8/chartex" xmlns:cx2="http://schemas.microsoft.com/office/drawing/2015/10/21/chartex" xmlns:cx3="http://schemas.microsoft.com/office/drawing/2016/5/9/chartex" xmlns:cx4="http://schemas.microsoft.com/office/drawing/2016/5/10/chartex" xmlns:cx5="http://schemas.microsoft.com/office/drawing/2016/5/11/chartex" xmlns:cx6="http://schemas.microsoft.com/office/drawing/2016/5/12/chartex" xmlns:cx7="http://schemas.microsoft.com/office/drawing/2016/5/13/chartex" xmlns:cx8="http://schemas.microsoft.com/office/drawing/2016/5/14/chartex" xmlns:mc="http://schemas.openxmlformats.org/markup-compatibility/2006" xmlns:aink="http://schemas.microsoft.com/office/drawing/2016/ink" xmlns:am3d="http://schemas.microsoft.com/office/drawing/2017/model3d" xmlns:o="urn:schemas-microsoft-com:office:office" xmlns:r="http://schemas.openxmlformats.org/officeDocument/2006/relationships" xmlns:m="http://schemas.openxmlformats.org/officeDocument/2006/math" xmlns:v="urn:schemas-microsoft-com:vml" xmlns:wp14="http://schemas.microsoft.com/office/word/2010/wordprocessingDrawing" xmlns:wp="http://schemas.openxmlformats.org/drawingml/2006/wordprocessingDrawing" xmlns:w10="urn:schemas-microsoft-com:office:word" xmlns:w="http://schemas.openxmlformats.org/wordprocessingml/2006/main" xmlns:w14="http://schemas.microsoft.com/office/word/2010/wordml" xmlns:w15="http://schemas.microsoft.com/office/word/2012/wordml" xmlns:w16cex="http://schemas.microsoft.com/office/word/2018/wordml/cex" xmlns:w16cid="http://schemas.microsoft.com/office/word/2016/wordml/cid" xmlns:w16="http://schemas.microsoft.com/office/word/2018/wordml" xmlns:w16sdtdh="http://schemas.microsoft.com/office/word/2020/wordml/sdtdatahash" xmlns:w16se="http://schemas.microsoft.com/office/word/2015/wordml/symex" xmlns:wpg="http://schemas.microsoft.com/office/word/2010/wordprocessingGroup" xmlns:wpi="http://schemas.microsoft.com/office/word/2010/wordprocessingInk" xmlns:wne="http://schemas.microsoft.com/office/word/2006/wordml" xmlns:wps="http://schemas.microsoft.com/office/word/2010/wordprocessingShape" mc:Ignorable="w14 w15 w16se w16cid w16 w16cex w16sdtdh wp14">
+<w:numbering xmlns:wpc="http://schemas.microsoft.com/office/word/2010/wordprocessingCanvas" xmlns:cx="http://schemas.microsoft.com/office/drawing/2014/chartex" xmlns:mc="http://schemas.openxmlformats.org/markup-compatibility/2006" xmlns:o="urn:schemas-microsoft-com:office:office" xmlns:r="http://schemas.openxmlformats.org/officeDocument/2006/relationships" xmlns:m="http://schemas.openxmlformats.org/officeDocument/2006/math" xmlns:v="urn:schemas-microsoft-com:vml" xmlns:wp14="http://schemas.microsoft.com/office/word/2010/wordprocessingDrawing" xmlns:wp="http://schemas.openxmlformats.org/drawingml/2006/wordprocessingDrawing" xmlns:w10="urn:schemas-microsoft-com:office:word" xmlns:w="http://schemas.openxmlformats.org/wordprocessingml/2006/main" xmlns:w14="http://schemas.microsoft.com/office/word/2010/wordml" xmlns:w15="http://schemas.microsoft.com/office/word/2012/wordml" xmlns:w16se="http://schemas.microsoft.com/office/word/2015/wordml/symex" xmlns:wpg="http://schemas.microsoft.com/office/word/2010/wordprocessingGroup" xmlns:wpi="http://schemas.microsoft.com/office/word/2010/wordprocessingInk" xmlns:wne="http://schemas.microsoft.com/office/word/2006/wordml" xmlns:wps="http://schemas.microsoft.com/office/word/2010/wordprocessingShape" mc:Ignorable="w14 w15 w16se wp14">
   <w:abstractNum w:abstractNumId="0" w15:restartNumberingAfterBreak="0">
     <w:nsid w:val="04A55406"/>
     <w:multiLevelType w:val="hybridMultilevel"/>
@@ -4861,6 +6138,119 @@
       <w:pPr>
         <w:ind w:left="2880" w:hanging="360"/>
       </w:pPr>
+    </w:lvl>
+  </w:abstractNum>
+  <w:abstractNum w:abstractNumId="10" w15:restartNumberingAfterBreak="0">
+    <w:nsid w:val="6E1F5B45"/>
+    <w:multiLevelType w:val="hybridMultilevel"/>
+    <w:tmpl w:val="6714D648"/>
+    <w:lvl w:ilvl="0" w:tplc="04090001">
+      <w:start w:val="1"/>
+      <w:numFmt w:val="bullet"/>
+      <w:lvlText w:val=""/>
+      <w:lvlJc w:val="left"/>
+      <w:pPr>
+        <w:ind w:left="720" w:hanging="360"/>
+      </w:pPr>
+      <w:rPr>
+        <w:rFonts w:ascii="Symbol" w:hAnsi="Symbol" w:hint="default"/>
+      </w:rPr>
+    </w:lvl>
+    <w:lvl w:ilvl="1" w:tplc="04090003" w:tentative="1">
+      <w:start w:val="1"/>
+      <w:numFmt w:val="bullet"/>
+      <w:lvlText w:val="o"/>
+      <w:lvlJc w:val="left"/>
+      <w:pPr>
+        <w:ind w:left="1440" w:hanging="360"/>
+      </w:pPr>
+      <w:rPr>
+        <w:rFonts w:ascii="Courier New" w:hAnsi="Courier New" w:cs="Courier New" w:hint="default"/>
+      </w:rPr>
+    </w:lvl>
+    <w:lvl w:ilvl="2" w:tplc="04090005" w:tentative="1">
+      <w:start w:val="1"/>
+      <w:numFmt w:val="bullet"/>
+      <w:lvlText w:val=""/>
+      <w:lvlJc w:val="left"/>
+      <w:pPr>
+        <w:ind w:left="2160" w:hanging="360"/>
+      </w:pPr>
+      <w:rPr>
+        <w:rFonts w:ascii="Wingdings" w:hAnsi="Wingdings" w:hint="default"/>
+      </w:rPr>
+    </w:lvl>
+    <w:lvl w:ilvl="3" w:tplc="04090001" w:tentative="1">
+      <w:start w:val="1"/>
+      <w:numFmt w:val="bullet"/>
+      <w:lvlText w:val=""/>
+      <w:lvlJc w:val="left"/>
+      <w:pPr>
+        <w:ind w:left="2880" w:hanging="360"/>
+      </w:pPr>
+      <w:rPr>
+        <w:rFonts w:ascii="Symbol" w:hAnsi="Symbol" w:hint="default"/>
+      </w:rPr>
+    </w:lvl>
+    <w:lvl w:ilvl="4" w:tplc="04090003" w:tentative="1">
+      <w:start w:val="1"/>
+      <w:numFmt w:val="bullet"/>
+      <w:lvlText w:val="o"/>
+      <w:lvlJc w:val="left"/>
+      <w:pPr>
+        <w:ind w:left="3600" w:hanging="360"/>
+      </w:pPr>
+      <w:rPr>
+        <w:rFonts w:ascii="Courier New" w:hAnsi="Courier New" w:cs="Courier New" w:hint="default"/>
+      </w:rPr>
+    </w:lvl>
+    <w:lvl w:ilvl="5" w:tplc="04090005" w:tentative="1">
+      <w:start w:val="1"/>
+      <w:numFmt w:val="bullet"/>
+      <w:lvlText w:val=""/>
+      <w:lvlJc w:val="left"/>
+      <w:pPr>
+        <w:ind w:left="4320" w:hanging="360"/>
+      </w:pPr>
+      <w:rPr>
+        <w:rFonts w:ascii="Wingdings" w:hAnsi="Wingdings" w:hint="default"/>
+      </w:rPr>
+    </w:lvl>
+    <w:lvl w:ilvl="6" w:tplc="04090001" w:tentative="1">
+      <w:start w:val="1"/>
+      <w:numFmt w:val="bullet"/>
+      <w:lvlText w:val=""/>
+      <w:lvlJc w:val="left"/>
+      <w:pPr>
+        <w:ind w:left="5040" w:hanging="360"/>
+      </w:pPr>
+      <w:rPr>
+        <w:rFonts w:ascii="Symbol" w:hAnsi="Symbol" w:hint="default"/>
+      </w:rPr>
+    </w:lvl>
+    <w:lvl w:ilvl="7" w:tplc="04090003" w:tentative="1">
+      <w:start w:val="1"/>
+      <w:numFmt w:val="bullet"/>
+      <w:lvlText w:val="o"/>
+      <w:lvlJc w:val="left"/>
+      <w:pPr>
+        <w:ind w:left="5760" w:hanging="360"/>
+      </w:pPr>
+      <w:rPr>
+        <w:rFonts w:ascii="Courier New" w:hAnsi="Courier New" w:cs="Courier New" w:hint="default"/>
+      </w:rPr>
+    </w:lvl>
+    <w:lvl w:ilvl="8" w:tplc="04090005" w:tentative="1">
+      <w:start w:val="1"/>
+      <w:numFmt w:val="bullet"/>
+      <w:lvlText w:val=""/>
+      <w:lvlJc w:val="left"/>
+      <w:pPr>
+        <w:ind w:left="6480" w:hanging="360"/>
+      </w:pPr>
+      <w:rPr>
+        <w:rFonts w:ascii="Wingdings" w:hAnsi="Wingdings" w:hint="default"/>
+      </w:rPr>
     </w:lvl>
   </w:abstractNum>
   <w:num w:numId="1">
@@ -4893,11 +6283,14 @@
   <w:num w:numId="10">
     <w:abstractNumId w:val="7"/>
   </w:num>
+  <w:num w:numId="11">
+    <w:abstractNumId w:val="10"/>
+  </w:num>
 </w:numbering>
 </file>
 
 <file path=word/styles.xml><?xml version="1.0" encoding="utf-8"?>
-<w:styles xmlns:mc="http://schemas.openxmlformats.org/markup-compatibility/2006" xmlns:r="http://schemas.openxmlformats.org/officeDocument/2006/relationships" xmlns:w="http://schemas.openxmlformats.org/wordprocessingml/2006/main" xmlns:w14="http://schemas.microsoft.com/office/word/2010/wordml" xmlns:w15="http://schemas.microsoft.com/office/word/2012/wordml" xmlns:w16cex="http://schemas.microsoft.com/office/word/2018/wordml/cex" xmlns:w16cid="http://schemas.microsoft.com/office/word/2016/wordml/cid" xmlns:w16="http://schemas.microsoft.com/office/word/2018/wordml" xmlns:w16sdtdh="http://schemas.microsoft.com/office/word/2020/wordml/sdtdatahash" xmlns:w16se="http://schemas.microsoft.com/office/word/2015/wordml/symex" mc:Ignorable="w14 w15 w16se w16cid w16 w16cex w16sdtdh">
+<w:styles xmlns:mc="http://schemas.openxmlformats.org/markup-compatibility/2006" xmlns:r="http://schemas.openxmlformats.org/officeDocument/2006/relationships" xmlns:w="http://schemas.openxmlformats.org/wordprocessingml/2006/main" xmlns:w14="http://schemas.microsoft.com/office/word/2010/wordml" xmlns:w15="http://schemas.microsoft.com/office/word/2012/wordml" xmlns:w16se="http://schemas.microsoft.com/office/word/2015/wordml/symex" mc:Ignorable="w14 w15 w16se">
   <w:docDefaults>
     <w:rPrDefault>
       <w:rPr>
@@ -4913,7 +6306,7 @@
       </w:pPr>
     </w:pPrDefault>
   </w:docDefaults>
-  <w:latentStyles w:defLockedState="0" w:defUIPriority="99" w:defSemiHidden="0" w:defUnhideWhenUsed="0" w:defQFormat="0" w:count="376">
+  <w:latentStyles w:defLockedState="0" w:defUIPriority="99" w:defSemiHidden="0" w:defUnhideWhenUsed="0" w:defQFormat="0" w:count="371">
     <w:lsdException w:name="Normal" w:uiPriority="0" w:qFormat="1"/>
     <w:lsdException w:name="heading 1" w:uiPriority="9" w:qFormat="1"/>
     <w:lsdException w:name="heading 2" w:semiHidden="1" w:uiPriority="9" w:unhideWhenUsed="1" w:qFormat="1"/>
@@ -5285,11 +6678,6 @@
     <w:lsdException w:name="List Table 5 Dark Accent 6" w:uiPriority="50"/>
     <w:lsdException w:name="List Table 6 Colorful Accent 6" w:uiPriority="51"/>
     <w:lsdException w:name="List Table 7 Colorful Accent 6" w:uiPriority="52"/>
-    <w:lsdException w:name="Mention" w:semiHidden="1" w:unhideWhenUsed="1"/>
-    <w:lsdException w:name="Smart Hyperlink" w:semiHidden="1" w:unhideWhenUsed="1"/>
-    <w:lsdException w:name="Hashtag" w:semiHidden="1" w:unhideWhenUsed="1"/>
-    <w:lsdException w:name="Unresolved Mention" w:semiHidden="1" w:unhideWhenUsed="1"/>
-    <w:lsdException w:name="Smart Link" w:semiHidden="1" w:unhideWhenUsed="1"/>
   </w:latentStyles>
   <w:style w:type="paragraph" w:default="1" w:styleId="Normal">
     <w:name w:val="Normal"/>
@@ -5299,11 +6687,11 @@
       <w:noProof/>
     </w:rPr>
   </w:style>
-  <w:style w:type="paragraph" w:styleId="Heading1">
+  <w:style w:type="paragraph" w:styleId="Ttulo1">
     <w:name w:val="heading 1"/>
     <w:basedOn w:val="Normal"/>
     <w:next w:val="Normal"/>
-    <w:link w:val="Heading1Char"/>
+    <w:link w:val="Ttulo1Car"/>
     <w:uiPriority w:val="9"/>
     <w:qFormat/>
     <w:rsid w:val="001826C9"/>
@@ -5320,11 +6708,11 @@
       <w:szCs w:val="32"/>
     </w:rPr>
   </w:style>
-  <w:style w:type="paragraph" w:styleId="Heading2">
+  <w:style w:type="paragraph" w:styleId="Ttulo2">
     <w:name w:val="heading 2"/>
     <w:basedOn w:val="Normal"/>
     <w:next w:val="Normal"/>
-    <w:link w:val="Heading2Char"/>
+    <w:link w:val="Ttulo2Car"/>
     <w:uiPriority w:val="9"/>
     <w:unhideWhenUsed/>
     <w:qFormat/>
@@ -5342,13 +6730,13 @@
       <w:szCs w:val="26"/>
     </w:rPr>
   </w:style>
-  <w:style w:type="character" w:default="1" w:styleId="DefaultParagraphFont">
+  <w:style w:type="character" w:default="1" w:styleId="Fuentedeprrafopredeter">
     <w:name w:val="Default Paragraph Font"/>
     <w:uiPriority w:val="1"/>
     <w:semiHidden/>
     <w:unhideWhenUsed/>
   </w:style>
-  <w:style w:type="table" w:default="1" w:styleId="TableNormal">
+  <w:style w:type="table" w:default="1" w:styleId="Tablanormal">
     <w:name w:val="Normal Table"/>
     <w:uiPriority w:val="99"/>
     <w:semiHidden/>
@@ -5363,17 +6751,17 @@
       </w:tblCellMar>
     </w:tblPr>
   </w:style>
-  <w:style w:type="numbering" w:default="1" w:styleId="NoList">
+  <w:style w:type="numbering" w:default="1" w:styleId="Sinlista">
     <w:name w:val="No List"/>
     <w:uiPriority w:val="99"/>
     <w:semiHidden/>
     <w:unhideWhenUsed/>
   </w:style>
-  <w:style w:type="paragraph" w:styleId="Title">
+  <w:style w:type="paragraph" w:styleId="Ttulo">
     <w:name w:val="Title"/>
     <w:basedOn w:val="Normal"/>
     <w:next w:val="Normal"/>
-    <w:link w:val="TitleChar"/>
+    <w:link w:val="TtuloCar"/>
     <w:uiPriority w:val="10"/>
     <w:qFormat/>
     <w:rsid w:val="00BA3B38"/>
@@ -5389,10 +6777,10 @@
       <w:szCs w:val="56"/>
     </w:rPr>
   </w:style>
-  <w:style w:type="character" w:customStyle="1" w:styleId="TitleChar">
-    <w:name w:val="Title Char"/>
-    <w:basedOn w:val="DefaultParagraphFont"/>
-    <w:link w:val="Title"/>
+  <w:style w:type="character" w:customStyle="1" w:styleId="TtuloCar">
+    <w:name w:val="Título Car"/>
+    <w:basedOn w:val="Fuentedeprrafopredeter"/>
+    <w:link w:val="Ttulo"/>
     <w:uiPriority w:val="10"/>
     <w:rsid w:val="00BA3B38"/>
     <w:rPr>
@@ -5404,7 +6792,7 @@
       <w:szCs w:val="56"/>
     </w:rPr>
   </w:style>
-  <w:style w:type="paragraph" w:styleId="ListParagraph">
+  <w:style w:type="paragraph" w:styleId="Prrafodelista">
     <w:name w:val="List Paragraph"/>
     <w:basedOn w:val="Normal"/>
     <w:uiPriority w:val="34"/>
@@ -5418,7 +6806,7 @@
       <w:noProof w:val="0"/>
     </w:rPr>
   </w:style>
-  <w:style w:type="paragraph" w:styleId="Caption">
+  <w:style w:type="paragraph" w:styleId="Descripcin">
     <w:name w:val="caption"/>
     <w:basedOn w:val="Normal"/>
     <w:next w:val="Normal"/>
@@ -5438,9 +6826,9 @@
       <w:szCs w:val="18"/>
     </w:rPr>
   </w:style>
-  <w:style w:type="table" w:styleId="GridTable2">
+  <w:style w:type="table" w:styleId="Tabladecuadrcula2">
     <w:name w:val="Grid Table 2"/>
-    <w:basedOn w:val="TableNormal"/>
+    <w:basedOn w:val="Tablanormal"/>
     <w:uiPriority w:val="47"/>
     <w:rsid w:val="005C50D1"/>
     <w:pPr>
@@ -5513,9 +6901,9 @@
       </w:tcPr>
     </w:tblStylePr>
   </w:style>
-  <w:style w:type="table" w:styleId="GridTable2-Accent3">
+  <w:style w:type="table" w:styleId="Tabladecuadrcula2-nfasis3">
     <w:name w:val="Grid Table 2 Accent 3"/>
-    <w:basedOn w:val="TableNormal"/>
+    <w:basedOn w:val="Tablanormal"/>
     <w:uiPriority w:val="47"/>
     <w:rsid w:val="00392066"/>
     <w:pPr>
@@ -5588,10 +6976,10 @@
       </w:tcPr>
     </w:tblStylePr>
   </w:style>
-  <w:style w:type="character" w:customStyle="1" w:styleId="Heading1Char">
-    <w:name w:val="Heading 1 Char"/>
-    <w:basedOn w:val="DefaultParagraphFont"/>
-    <w:link w:val="Heading1"/>
+  <w:style w:type="character" w:customStyle="1" w:styleId="Ttulo1Car">
+    <w:name w:val="Título 1 Car"/>
+    <w:basedOn w:val="Fuentedeprrafopredeter"/>
+    <w:link w:val="Ttulo1"/>
     <w:uiPriority w:val="9"/>
     <w:rsid w:val="001826C9"/>
     <w:rPr>
@@ -5602,10 +6990,10 @@
       <w:szCs w:val="32"/>
     </w:rPr>
   </w:style>
-  <w:style w:type="character" w:customStyle="1" w:styleId="Heading2Char">
-    <w:name w:val="Heading 2 Char"/>
-    <w:basedOn w:val="DefaultParagraphFont"/>
-    <w:link w:val="Heading2"/>
+  <w:style w:type="character" w:customStyle="1" w:styleId="Ttulo2Car">
+    <w:name w:val="Título 2 Car"/>
+    <w:basedOn w:val="Fuentedeprrafopredeter"/>
+    <w:link w:val="Ttulo2"/>
     <w:uiPriority w:val="9"/>
     <w:rsid w:val="001826C9"/>
     <w:rPr>
@@ -5615,6 +7003,25 @@
       <w:sz w:val="26"/>
       <w:szCs w:val="26"/>
     </w:rPr>
+  </w:style>
+  <w:style w:type="table" w:styleId="Tablaconcuadrcula">
+    <w:name w:val="Table Grid"/>
+    <w:basedOn w:val="Tablanormal"/>
+    <w:uiPriority w:val="39"/>
+    <w:rsid w:val="00E05BAB"/>
+    <w:pPr>
+      <w:spacing w:after="0" w:line="240" w:lineRule="auto"/>
+    </w:pPr>
+    <w:tblPr>
+      <w:tblBorders>
+        <w:top w:val="single" w:sz="4" w:space="0" w:color="auto"/>
+        <w:left w:val="single" w:sz="4" w:space="0" w:color="auto"/>
+        <w:bottom w:val="single" w:sz="4" w:space="0" w:color="auto"/>
+        <w:right w:val="single" w:sz="4" w:space="0" w:color="auto"/>
+        <w:insideH w:val="single" w:sz="4" w:space="0" w:color="auto"/>
+        <w:insideV w:val="single" w:sz="4" w:space="0" w:color="auto"/>
+      </w:tblBorders>
+    </w:tblPr>
   </w:style>
 </w:styles>
 </file>

</xml_diff>